<commit_message>
Tercer commit. Agrege linea nueva y afecte dos archivo
</commit_message>
<xml_diff>
--- a/Modulo1/Cuál de las siguientes plataformas de desarrollo es nativa.docx
+++ b/Modulo1/Cuál de las siguientes plataformas de desarrollo es nativa.docx
@@ -6,12 +6,14 @@
       <w:pPr>
         <w:spacing w:after="0" w:line="240" w:lineRule="auto"/>
         <w:rPr>
-          <w:rFonts w:ascii="Times New Roman" w:eastAsia="Times New Roman" w:hAnsi="Times New Roman" w:cs="Times New Roman"/>
+          <w:rFonts w:ascii="Times New Roman" w:eastAsia="Times New Roman" w:hAnsi="Symbol" w:cs="Times New Roman"/>
           <w:sz w:val="24"/>
           <w:szCs w:val="24"/>
           <w:lang w:eastAsia="es-MX"/>
         </w:rPr>
       </w:pPr>
+      <w:proofErr w:type="spellStart"/>
+      <w:proofErr w:type="gramStart"/>
       <w:r>
         <w:rPr>
           <w:rFonts w:ascii="Times New Roman" w:eastAsia="Times New Roman" w:hAnsi="Symbol" w:cs="Times New Roman"/>
@@ -19,34 +21,97 @@
           <w:szCs w:val="24"/>
           <w:lang w:eastAsia="es-MX"/>
         </w:rPr>
-        <w:t></w:t>
-      </w:r>
-      <w:r>
-        <w:rPr>
-          <w:rFonts w:ascii="Times New Roman" w:eastAsia="Times New Roman" w:hAnsi="Times New Roman" w:cs="Times New Roman"/>
-          <w:sz w:val="24"/>
-          <w:szCs w:val="24"/>
-          <w:lang w:eastAsia="es-MX"/>
-        </w:rPr>
-        <w:t xml:space="preserve">  ¿Cuál de las siguientes plataformas de desarrollo es nativa?</w:t>
+        <w:t>eEsto</w:t>
+      </w:r>
+      <w:proofErr w:type="spellEnd"/>
+      <w:proofErr w:type="gramEnd"/>
+      <w:r>
+        <w:rPr>
+          <w:rFonts w:ascii="Times New Roman" w:eastAsia="Times New Roman" w:hAnsi="Symbol" w:cs="Times New Roman"/>
+          <w:sz w:val="24"/>
+          <w:szCs w:val="24"/>
+          <w:lang w:eastAsia="es-MX"/>
+        </w:rPr>
+        <w:t xml:space="preserve"> es una prueba para el </w:t>
+      </w:r>
+      <w:proofErr w:type="spellStart"/>
+      <w:r>
+        <w:rPr>
+          <w:rFonts w:ascii="Times New Roman" w:eastAsia="Times New Roman" w:hAnsi="Symbol" w:cs="Times New Roman"/>
+          <w:sz w:val="24"/>
+          <w:szCs w:val="24"/>
+          <w:lang w:eastAsia="es-MX"/>
+        </w:rPr>
+        <w:t>commit</w:t>
+      </w:r>
+      <w:proofErr w:type="spellEnd"/>
+      <w:r>
+        <w:rPr>
+          <w:rFonts w:ascii="Times New Roman" w:eastAsia="Times New Roman" w:hAnsi="Symbol" w:cs="Times New Roman"/>
+          <w:sz w:val="24"/>
+          <w:szCs w:val="24"/>
+          <w:lang w:eastAsia="es-MX"/>
+        </w:rPr>
+        <w:t xml:space="preserve"> 3 de GIT HUB</w:t>
       </w:r>
     </w:p>
     <w:p>
       <w:pPr>
         <w:spacing w:after="0" w:line="240" w:lineRule="auto"/>
         <w:rPr>
-          <w:rFonts w:ascii="Times New Roman" w:eastAsia="Times New Roman" w:hAnsi="Times New Roman" w:cs="Times New Roman"/>
+          <w:rFonts w:ascii="Times New Roman" w:eastAsia="Times New Roman" w:hAnsi="Symbol" w:cs="Times New Roman"/>
           <w:sz w:val="24"/>
           <w:szCs w:val="24"/>
           <w:lang w:eastAsia="es-MX"/>
         </w:rPr>
       </w:pPr>
-      <w:r>
-        <w:rPr>
-          <w:rFonts w:ascii="Times New Roman" w:eastAsia="Times New Roman" w:hAnsi="Times New Roman" w:cs="Times New Roman"/>
-          <w:sz w:val="24"/>
-          <w:szCs w:val="24"/>
-          <w:lang w:eastAsia="es-MX"/>
+      <w:bookmarkStart w:id="0" w:name="_GoBack"/>
+      <w:bookmarkEnd w:id="0"/>
+    </w:p>
+    <w:p>
+      <w:pPr>
+        <w:spacing w:after="0" w:line="240" w:lineRule="auto"/>
+        <w:rPr>
+          <w:rFonts w:ascii="Times New Roman" w:eastAsia="Times New Roman" w:hAnsi="Times New Roman" w:cs="Times New Roman"/>
+          <w:sz w:val="24"/>
+          <w:szCs w:val="24"/>
+          <w:lang w:eastAsia="es-MX"/>
+        </w:rPr>
+      </w:pPr>
+      <w:r>
+        <w:rPr>
+          <w:rFonts w:ascii="Times New Roman" w:eastAsia="Times New Roman" w:hAnsi="Symbol" w:cs="Times New Roman"/>
+          <w:sz w:val="24"/>
+          <w:szCs w:val="24"/>
+          <w:lang w:eastAsia="es-MX"/>
+        </w:rPr>
+        <w:t></w:t>
+      </w:r>
+      <w:r>
+        <w:rPr>
+          <w:rFonts w:ascii="Times New Roman" w:eastAsia="Times New Roman" w:hAnsi="Times New Roman" w:cs="Times New Roman"/>
+          <w:sz w:val="24"/>
+          <w:szCs w:val="24"/>
+          <w:lang w:eastAsia="es-MX"/>
+        </w:rPr>
+        <w:t xml:space="preserve">  ¿Cuál de las siguientes plataformas de desarrollo es nativa?</w:t>
+      </w:r>
+    </w:p>
+    <w:p>
+      <w:pPr>
+        <w:spacing w:after="0" w:line="240" w:lineRule="auto"/>
+        <w:rPr>
+          <w:rFonts w:ascii="Times New Roman" w:eastAsia="Times New Roman" w:hAnsi="Times New Roman" w:cs="Times New Roman"/>
+          <w:sz w:val="24"/>
+          <w:szCs w:val="24"/>
+          <w:lang w:eastAsia="es-MX"/>
+        </w:rPr>
+      </w:pPr>
+      <w:r>
+        <w:rPr>
+          <w:rFonts w:ascii="Times New Roman" w:eastAsia="Times New Roman" w:hAnsi="Times New Roman" w:cs="Times New Roman"/>
+          <w:sz w:val="24"/>
+          <w:szCs w:val="24"/>
         </w:rPr>
         <w:object w:dxaOrig="1440" w:dyaOrig="1440">
           <v:shapetype id="_x0000_t75" coordsize="21600,21600" o:spt="75" o:preferrelative="t" path="m@4@5l@4@11@9@11@9@5xe" filled="f" stroked="f">
@@ -68,7 +133,7 @@
             <v:path o:extrusionok="f" gradientshapeok="t" o:connecttype="rect"/>
             <o:lock v:ext="edit" aspectratio="t"/>
           </v:shapetype>
-          <v:shape id="_x0000_i1025" type="#_x0000_t75" style="width:18pt;height:18pt" o:ole="">
+          <v:shape id="_x0000_i1025" type="#_x0000_t75" style="width:18.15pt;height:18.15pt" o:ole="">
             <v:imagedata r:id="rId4" o:title=""/>
           </v:shape>
           <w:control r:id="rId5" w:name="Objeto 1" w:shapeid="_x0000_i1025"/>
@@ -79,28 +144,47 @@
           <w:rFonts w:ascii="Times New Roman" w:eastAsia="Times New Roman" w:hAnsi="Times New Roman" w:cs="Times New Roman"/>
           <w:sz w:val="24"/>
           <w:szCs w:val="24"/>
-          <w:lang w:val="en-US" w:eastAsia="es-MX"/>
-        </w:rPr>
-        <w:t>a) Unity.</w:t>
-      </w:r>
-      <w:r>
-        <w:rPr>
-          <w:rFonts w:ascii="Times New Roman" w:eastAsia="Times New Roman" w:hAnsi="Times New Roman" w:cs="Times New Roman"/>
-          <w:sz w:val="24"/>
-          <w:szCs w:val="24"/>
-          <w:lang w:val="en-US" w:eastAsia="es-MX"/>
-        </w:rPr>
-        <w:br/>
-      </w:r>
-      <w:r>
-        <w:rPr>
-          <w:rFonts w:ascii="Times New Roman" w:eastAsia="Times New Roman" w:hAnsi="Times New Roman" w:cs="Times New Roman"/>
-          <w:sz w:val="24"/>
-          <w:szCs w:val="24"/>
-          <w:lang w:eastAsia="es-MX"/>
-        </w:rPr>
-        <w:object w:dxaOrig="1440" w:dyaOrig="1440">
-          <v:shape id="_x0000_i1026" type="#_x0000_t75" style="width:18pt;height:18pt" o:ole="">
+          <w:lang w:eastAsia="es-MX"/>
+        </w:rPr>
+        <w:t xml:space="preserve">a) </w:t>
+      </w:r>
+      <w:proofErr w:type="spellStart"/>
+      <w:r>
+        <w:rPr>
+          <w:rFonts w:ascii="Times New Roman" w:eastAsia="Times New Roman" w:hAnsi="Times New Roman" w:cs="Times New Roman"/>
+          <w:sz w:val="24"/>
+          <w:szCs w:val="24"/>
+          <w:lang w:eastAsia="es-MX"/>
+        </w:rPr>
+        <w:t>Unity</w:t>
+      </w:r>
+      <w:proofErr w:type="spellEnd"/>
+      <w:r>
+        <w:rPr>
+          <w:rFonts w:ascii="Times New Roman" w:eastAsia="Times New Roman" w:hAnsi="Times New Roman" w:cs="Times New Roman"/>
+          <w:sz w:val="24"/>
+          <w:szCs w:val="24"/>
+          <w:lang w:eastAsia="es-MX"/>
+        </w:rPr>
+        <w:t>.</w:t>
+      </w:r>
+      <w:r>
+        <w:rPr>
+          <w:rFonts w:ascii="Times New Roman" w:eastAsia="Times New Roman" w:hAnsi="Times New Roman" w:cs="Times New Roman"/>
+          <w:sz w:val="24"/>
+          <w:szCs w:val="24"/>
+          <w:lang w:eastAsia="es-MX"/>
+        </w:rPr>
+        <w:br/>
+      </w:r>
+      <w:r>
+        <w:rPr>
+          <w:rFonts w:ascii="Times New Roman" w:eastAsia="Times New Roman" w:hAnsi="Times New Roman" w:cs="Times New Roman"/>
+          <w:sz w:val="24"/>
+          <w:szCs w:val="24"/>
+        </w:rPr>
+        <w:object w:dxaOrig="1440" w:dyaOrig="1440">
+          <v:shape id="_x0000_i1026" type="#_x0000_t75" style="width:18.15pt;height:18.15pt" o:ole="">
             <v:imagedata r:id="rId4" o:title=""/>
           </v:shape>
           <w:control r:id="rId6" w:name="Objeto 2" w:shapeid="_x0000_i1026"/>
@@ -111,7 +195,7 @@
           <w:rFonts w:ascii="Times New Roman" w:eastAsia="Times New Roman" w:hAnsi="Times New Roman" w:cs="Times New Roman"/>
           <w:sz w:val="24"/>
           <w:szCs w:val="24"/>
-          <w:lang w:val="en-US" w:eastAsia="es-MX"/>
+          <w:lang w:eastAsia="es-MX"/>
         </w:rPr>
         <w:t>b) Firefox OS.</w:t>
       </w:r>
@@ -120,7 +204,7 @@
           <w:rFonts w:ascii="Times New Roman" w:eastAsia="Times New Roman" w:hAnsi="Times New Roman" w:cs="Times New Roman"/>
           <w:sz w:val="24"/>
           <w:szCs w:val="24"/>
-          <w:lang w:val="en-US" w:eastAsia="es-MX"/>
+          <w:lang w:eastAsia="es-MX"/>
         </w:rPr>
         <w:br/>
       </w:r>
@@ -130,10 +214,9 @@
           <w:sz w:val="24"/>
           <w:szCs w:val="24"/>
           <w:highlight w:val="yellow"/>
-          <w:lang w:eastAsia="es-MX"/>
-        </w:rPr>
-        <w:object w:dxaOrig="1440" w:dyaOrig="1440">
-          <v:shape id="_x0000_i1027" type="#_x0000_t75" style="width:18pt;height:18pt" o:ole="">
+        </w:rPr>
+        <w:object w:dxaOrig="1440" w:dyaOrig="1440">
+          <v:shape id="_x0000_i1027" type="#_x0000_t75" style="width:18.15pt;height:18.15pt" o:ole="">
             <v:imagedata r:id="rId4" o:title=""/>
           </v:shape>
           <w:control r:id="rId7" w:name="Objeto 3" w:shapeid="_x0000_i1027"/>
@@ -163,10 +246,9 @@
           <w:rFonts w:ascii="Times New Roman" w:eastAsia="Times New Roman" w:hAnsi="Times New Roman" w:cs="Times New Roman"/>
           <w:sz w:val="24"/>
           <w:szCs w:val="24"/>
-          <w:lang w:eastAsia="es-MX"/>
-        </w:rPr>
-        <w:object w:dxaOrig="1440" w:dyaOrig="1440">
-          <v:shape id="_x0000_i1028" type="#_x0000_t75" style="width:18pt;height:18pt" o:ole="">
+        </w:rPr>
+        <w:object w:dxaOrig="1440" w:dyaOrig="1440">
+          <v:shape id="_x0000_i1028" type="#_x0000_t75" style="width:18.15pt;height:18.15pt" o:ole="">
             <v:imagedata r:id="rId4" o:title=""/>
           </v:shape>
           <w:control r:id="rId8" w:name="Objeto 4" w:shapeid="_x0000_i1028"/>
@@ -215,10 +297,9 @@
           <w:rFonts w:ascii="Times New Roman" w:eastAsia="Times New Roman" w:hAnsi="Times New Roman" w:cs="Times New Roman"/>
           <w:sz w:val="24"/>
           <w:szCs w:val="24"/>
-          <w:lang w:eastAsia="es-MX"/>
-        </w:rPr>
-        <w:object w:dxaOrig="1440" w:dyaOrig="1440">
-          <v:shape id="_x0000_i1029" type="#_x0000_t75" style="width:18pt;height:18pt" o:ole="">
+        </w:rPr>
+        <w:object w:dxaOrig="1440" w:dyaOrig="1440">
+          <v:shape id="_x0000_i1029" type="#_x0000_t75" style="width:18.15pt;height:18.15pt" o:ole="">
             <v:imagedata r:id="rId4" o:title=""/>
           </v:shape>
           <w:control r:id="rId9" w:name="Objeto 5" w:shapeid="_x0000_i1029"/>
@@ -327,10 +408,9 @@
           <w:rFonts w:ascii="Times New Roman" w:eastAsia="Times New Roman" w:hAnsi="Times New Roman" w:cs="Times New Roman"/>
           <w:sz w:val="24"/>
           <w:szCs w:val="24"/>
-          <w:lang w:eastAsia="es-MX"/>
-        </w:rPr>
-        <w:object w:dxaOrig="1440" w:dyaOrig="1440">
-          <v:shape id="_x0000_i1030" type="#_x0000_t75" style="width:18pt;height:18pt" o:ole="">
+        </w:rPr>
+        <w:object w:dxaOrig="1440" w:dyaOrig="1440">
+          <v:shape id="_x0000_i1030" type="#_x0000_t75" style="width:18.15pt;height:18.15pt" o:ole="">
             <v:imagedata r:id="rId4" o:title=""/>
           </v:shape>
           <w:control r:id="rId10" w:name="Objeto 6" w:shapeid="_x0000_i1030"/>
@@ -359,10 +439,9 @@
           <w:rFonts w:ascii="Times New Roman" w:eastAsia="Times New Roman" w:hAnsi="Times New Roman" w:cs="Times New Roman"/>
           <w:sz w:val="24"/>
           <w:szCs w:val="24"/>
-          <w:lang w:eastAsia="es-MX"/>
-        </w:rPr>
-        <w:object w:dxaOrig="1440" w:dyaOrig="1440">
-          <v:shape id="_x0000_i1031" type="#_x0000_t75" style="width:18pt;height:18pt" o:ole="">
+        </w:rPr>
+        <w:object w:dxaOrig="1440" w:dyaOrig="1440">
+          <v:shape id="_x0000_i1031" type="#_x0000_t75" style="width:18.15pt;height:18.15pt" o:ole="">
             <v:imagedata r:id="rId4" o:title=""/>
           </v:shape>
           <w:control r:id="rId11" w:name="Objeto 7" w:shapeid="_x0000_i1031"/>
@@ -391,10 +470,9 @@
           <w:rFonts w:ascii="Times New Roman" w:eastAsia="Times New Roman" w:hAnsi="Times New Roman" w:cs="Times New Roman"/>
           <w:sz w:val="24"/>
           <w:szCs w:val="24"/>
-          <w:lang w:eastAsia="es-MX"/>
-        </w:rPr>
-        <w:object w:dxaOrig="1440" w:dyaOrig="1440">
-          <v:shape id="_x0000_i1032" type="#_x0000_t75" style="width:18pt;height:18pt" o:ole="">
+        </w:rPr>
+        <w:object w:dxaOrig="1440" w:dyaOrig="1440">
+          <v:shape id="_x0000_i1032" type="#_x0000_t75" style="width:18.15pt;height:18.15pt" o:ole="">
             <v:imagedata r:id="rId4" o:title=""/>
           </v:shape>
           <w:control r:id="rId12" w:name="Objeto 8" w:shapeid="_x0000_i1032"/>
@@ -423,10 +501,9 @@
           <w:rFonts w:ascii="Times New Roman" w:eastAsia="Times New Roman" w:hAnsi="Times New Roman" w:cs="Times New Roman"/>
           <w:sz w:val="24"/>
           <w:szCs w:val="24"/>
-          <w:lang w:eastAsia="es-MX"/>
-        </w:rPr>
-        <w:object w:dxaOrig="1440" w:dyaOrig="1440">
-          <v:shape id="_x0000_i1033" type="#_x0000_t75" style="width:18pt;height:18pt" o:ole="">
+        </w:rPr>
+        <w:object w:dxaOrig="1440" w:dyaOrig="1440">
+          <v:shape id="_x0000_i1033" type="#_x0000_t75" style="width:18.15pt;height:18.15pt" o:ole="">
             <v:imagedata r:id="rId4" o:title=""/>
           </v:shape>
           <w:control r:id="rId13" w:name="Objeto 9" w:shapeid="_x0000_i1033"/>
@@ -474,10 +551,9 @@
           <w:rFonts w:ascii="Times New Roman" w:eastAsia="Times New Roman" w:hAnsi="Times New Roman" w:cs="Times New Roman"/>
           <w:sz w:val="24"/>
           <w:szCs w:val="24"/>
-          <w:lang w:eastAsia="es-MX"/>
-        </w:rPr>
-        <w:object w:dxaOrig="1440" w:dyaOrig="1440">
-          <v:shape id="_x0000_i1034" type="#_x0000_t75" style="width:18pt;height:18pt" o:ole="">
+        </w:rPr>
+        <w:object w:dxaOrig="1440" w:dyaOrig="1440">
+          <v:shape id="_x0000_i1034" type="#_x0000_t75" style="width:18.15pt;height:18.15pt" o:ole="">
             <v:imagedata r:id="rId4" o:title=""/>
           </v:shape>
           <w:control r:id="rId14" w:name="Objeto 10" w:shapeid="_x0000_i1034"/>
@@ -546,10 +622,9 @@
           <w:rFonts w:ascii="Times New Roman" w:eastAsia="Times New Roman" w:hAnsi="Times New Roman" w:cs="Times New Roman"/>
           <w:sz w:val="24"/>
           <w:szCs w:val="24"/>
-          <w:lang w:eastAsia="es-MX"/>
-        </w:rPr>
-        <w:object w:dxaOrig="1440" w:dyaOrig="1440">
-          <v:shape id="_x0000_i1035" type="#_x0000_t75" style="width:18pt;height:18pt" o:ole="">
+        </w:rPr>
+        <w:object w:dxaOrig="1440" w:dyaOrig="1440">
+          <v:shape id="_x0000_i1035" type="#_x0000_t75" style="width:18.15pt;height:18.15pt" o:ole="">
             <v:imagedata r:id="rId4" o:title=""/>
           </v:shape>
           <w:control r:id="rId15" w:name="Objeto 11" w:shapeid="_x0000_i1035"/>
@@ -578,10 +653,9 @@
           <w:rFonts w:ascii="Times New Roman" w:eastAsia="Times New Roman" w:hAnsi="Times New Roman" w:cs="Times New Roman"/>
           <w:sz w:val="24"/>
           <w:szCs w:val="24"/>
-          <w:lang w:eastAsia="es-MX"/>
-        </w:rPr>
-        <w:object w:dxaOrig="1440" w:dyaOrig="1440">
-          <v:shape id="_x0000_i1036" type="#_x0000_t75" style="width:18pt;height:18pt" o:ole="">
+        </w:rPr>
+        <w:object w:dxaOrig="1440" w:dyaOrig="1440">
+          <v:shape id="_x0000_i1036" type="#_x0000_t75" style="width:18.15pt;height:18.15pt" o:ole="">
             <v:imagedata r:id="rId4" o:title=""/>
           </v:shape>
           <w:control r:id="rId16" w:name="Objeto 12" w:shapeid="_x0000_i1036"/>
@@ -610,10 +684,9 @@
           <w:rFonts w:ascii="Times New Roman" w:eastAsia="Times New Roman" w:hAnsi="Times New Roman" w:cs="Times New Roman"/>
           <w:sz w:val="24"/>
           <w:szCs w:val="24"/>
-          <w:lang w:eastAsia="es-MX"/>
-        </w:rPr>
-        <w:object w:dxaOrig="1440" w:dyaOrig="1440">
-          <v:shape id="_x0000_i1037" type="#_x0000_t75" style="width:18pt;height:18pt" o:ole="">
+        </w:rPr>
+        <w:object w:dxaOrig="1440" w:dyaOrig="1440">
+          <v:shape id="_x0000_i1037" type="#_x0000_t75" style="width:18.15pt;height:18.15pt" o:ole="">
             <v:imagedata r:id="rId4" o:title=""/>
           </v:shape>
           <w:control r:id="rId17" w:name="Objeto 13" w:shapeid="_x0000_i1037"/>
@@ -642,10 +715,9 @@
           <w:rFonts w:ascii="Times New Roman" w:eastAsia="Times New Roman" w:hAnsi="Times New Roman" w:cs="Times New Roman"/>
           <w:sz w:val="24"/>
           <w:szCs w:val="24"/>
-          <w:lang w:eastAsia="es-MX"/>
-        </w:rPr>
-        <w:object w:dxaOrig="1440" w:dyaOrig="1440">
-          <v:shape id="_x0000_i1038" type="#_x0000_t75" style="width:18pt;height:18pt" o:ole="">
+        </w:rPr>
+        <w:object w:dxaOrig="1440" w:dyaOrig="1440">
+          <v:shape id="_x0000_i1038" type="#_x0000_t75" style="width:18.15pt;height:18.15pt" o:ole="">
             <v:imagedata r:id="rId4" o:title=""/>
           </v:shape>
           <w:control r:id="rId18" w:name="Objeto 14" w:shapeid="_x0000_i1038"/>
@@ -675,10 +747,9 @@
           <w:sz w:val="24"/>
           <w:szCs w:val="24"/>
           <w:highlight w:val="cyan"/>
-          <w:lang w:eastAsia="es-MX"/>
-        </w:rPr>
-        <w:object w:dxaOrig="1440" w:dyaOrig="1440">
-          <v:shape id="_x0000_i1039" type="#_x0000_t75" style="width:18pt;height:18pt" o:ole="">
+        </w:rPr>
+        <w:object w:dxaOrig="1440" w:dyaOrig="1440">
+          <v:shape id="_x0000_i1039" type="#_x0000_t75" style="width:18.15pt;height:18.15pt" o:ole="">
             <v:imagedata r:id="rId4" o:title=""/>
           </v:shape>
           <w:control r:id="rId19" w:name="Objeto 15" w:shapeid="_x0000_i1039"/>
@@ -709,10 +780,9 @@
           <w:rFonts w:ascii="Times New Roman" w:eastAsia="Times New Roman" w:hAnsi="Times New Roman" w:cs="Times New Roman"/>
           <w:sz w:val="24"/>
           <w:szCs w:val="24"/>
-          <w:lang w:eastAsia="es-MX"/>
-        </w:rPr>
-        <w:object w:dxaOrig="1440" w:dyaOrig="1440">
-          <v:shape id="_x0000_i1040" type="#_x0000_t75" style="width:18pt;height:18pt" o:ole="">
+        </w:rPr>
+        <w:object w:dxaOrig="1440" w:dyaOrig="1440">
+          <v:shape id="_x0000_i1040" type="#_x0000_t75" style="width:18.15pt;height:18.15pt" o:ole="">
             <v:imagedata r:id="rId4" o:title=""/>
           </v:shape>
           <w:control r:id="rId20" w:name="Objeto 16" w:shapeid="_x0000_i1040"/>
@@ -741,10 +811,9 @@
           <w:rFonts w:ascii="Times New Roman" w:eastAsia="Times New Roman" w:hAnsi="Times New Roman" w:cs="Times New Roman"/>
           <w:sz w:val="24"/>
           <w:szCs w:val="24"/>
-          <w:lang w:eastAsia="es-MX"/>
-        </w:rPr>
-        <w:object w:dxaOrig="1440" w:dyaOrig="1440">
-          <v:shape id="_x0000_i1041" type="#_x0000_t75" style="width:18pt;height:18pt" o:ole="">
+        </w:rPr>
+        <w:object w:dxaOrig="1440" w:dyaOrig="1440">
+          <v:shape id="_x0000_i1041" type="#_x0000_t75" style="width:18.15pt;height:18.15pt" o:ole="">
             <v:imagedata r:id="rId4" o:title=""/>
           </v:shape>
           <w:control r:id="rId21" w:name="Objeto 17" w:shapeid="_x0000_i1041"/>
@@ -768,8 +837,6 @@
         </w:rPr>
         <w:br/>
       </w:r>
-      <w:bookmarkStart w:id="0" w:name="_GoBack"/>
-      <w:bookmarkEnd w:id="0"/>
     </w:p>
     <w:p>
       <w:pPr>
@@ -815,10 +882,9 @@
           <w:rFonts w:ascii="Times New Roman" w:eastAsia="Times New Roman" w:hAnsi="Times New Roman" w:cs="Times New Roman"/>
           <w:sz w:val="24"/>
           <w:szCs w:val="24"/>
-          <w:lang w:eastAsia="es-MX"/>
-        </w:rPr>
-        <w:object w:dxaOrig="1440" w:dyaOrig="1440">
-          <v:shape id="_x0000_i1042" type="#_x0000_t75" style="width:18pt;height:18pt" o:ole="">
+        </w:rPr>
+        <w:object w:dxaOrig="1440" w:dyaOrig="1440">
+          <v:shape id="_x0000_i1042" type="#_x0000_t75" style="width:18.15pt;height:18.15pt" o:ole="">
             <v:imagedata r:id="rId4" o:title=""/>
           </v:shape>
           <w:control r:id="rId22" w:name="Objeto 18" w:shapeid="_x0000_i1042"/>
@@ -847,10 +913,9 @@
           <w:rFonts w:ascii="Times New Roman" w:eastAsia="Times New Roman" w:hAnsi="Times New Roman" w:cs="Times New Roman"/>
           <w:sz w:val="24"/>
           <w:szCs w:val="24"/>
-          <w:lang w:eastAsia="es-MX"/>
-        </w:rPr>
-        <w:object w:dxaOrig="1440" w:dyaOrig="1440">
-          <v:shape id="_x0000_i1043" type="#_x0000_t75" style="width:18pt;height:18pt" o:ole="">
+        </w:rPr>
+        <w:object w:dxaOrig="1440" w:dyaOrig="1440">
+          <v:shape id="_x0000_i1043" type="#_x0000_t75" style="width:18.15pt;height:18.15pt" o:ole="">
             <v:imagedata r:id="rId4" o:title=""/>
           </v:shape>
           <w:control r:id="rId23" w:name="Objeto 19" w:shapeid="_x0000_i1043"/>
@@ -889,10 +954,9 @@
           <w:rFonts w:ascii="Times New Roman" w:eastAsia="Times New Roman" w:hAnsi="Times New Roman" w:cs="Times New Roman"/>
           <w:sz w:val="24"/>
           <w:szCs w:val="24"/>
-          <w:lang w:eastAsia="es-MX"/>
-        </w:rPr>
-        <w:object w:dxaOrig="1440" w:dyaOrig="1440">
-          <v:shape id="_x0000_i1044" type="#_x0000_t75" style="width:18pt;height:18pt" o:ole="">
+        </w:rPr>
+        <w:object w:dxaOrig="1440" w:dyaOrig="1440">
+          <v:shape id="_x0000_i1044" type="#_x0000_t75" style="width:18.15pt;height:18.15pt" o:ole="">
             <v:imagedata r:id="rId4" o:title=""/>
           </v:shape>
           <w:control r:id="rId24" w:name="Objeto 20" w:shapeid="_x0000_i1044"/>
@@ -961,10 +1025,10 @@
           <w:rFonts w:ascii="Times New Roman" w:eastAsia="Times New Roman" w:hAnsi="Times New Roman" w:cs="Times New Roman"/>
           <w:sz w:val="24"/>
           <w:szCs w:val="24"/>
-          <w:lang w:eastAsia="es-MX"/>
-        </w:rPr>
-        <w:object w:dxaOrig="1440" w:dyaOrig="1440">
-          <v:shape id="_x0000_i1045" type="#_x0000_t75" style="width:18pt;height:18pt" o:ole="">
+        </w:rPr>
+        <w:lastRenderedPageBreak/>
+        <w:object w:dxaOrig="1440" w:dyaOrig="1440">
+          <v:shape id="_x0000_i1045" type="#_x0000_t75" style="width:18.15pt;height:18.15pt" o:ole="">
             <v:imagedata r:id="rId4" o:title=""/>
           </v:shape>
           <w:control r:id="rId25" w:name="Objeto 21" w:shapeid="_x0000_i1045"/>
@@ -993,10 +1057,9 @@
           <w:rFonts w:ascii="Times New Roman" w:eastAsia="Times New Roman" w:hAnsi="Times New Roman" w:cs="Times New Roman"/>
           <w:sz w:val="24"/>
           <w:szCs w:val="24"/>
-          <w:lang w:eastAsia="es-MX"/>
-        </w:rPr>
-        <w:object w:dxaOrig="1440" w:dyaOrig="1440">
-          <v:shape id="_x0000_i1046" type="#_x0000_t75" style="width:18pt;height:18pt" o:ole="">
+        </w:rPr>
+        <w:object w:dxaOrig="1440" w:dyaOrig="1440">
+          <v:shape id="_x0000_i1046" type="#_x0000_t75" style="width:18.15pt;height:18.15pt" o:ole="">
             <v:imagedata r:id="rId4" o:title=""/>
           </v:shape>
           <w:control r:id="rId26" w:name="Objeto 22" w:shapeid="_x0000_i1046"/>
@@ -1044,11 +1107,9 @@
           <w:rFonts w:ascii="Times New Roman" w:eastAsia="Times New Roman" w:hAnsi="Times New Roman" w:cs="Times New Roman"/>
           <w:sz w:val="24"/>
           <w:szCs w:val="24"/>
-          <w:lang w:eastAsia="es-MX"/>
-        </w:rPr>
-        <w:lastRenderedPageBreak/>
-        <w:object w:dxaOrig="1440" w:dyaOrig="1440">
-          <v:shape id="_x0000_i1047" type="#_x0000_t75" style="width:18pt;height:18pt" o:ole="">
+        </w:rPr>
+        <w:object w:dxaOrig="1440" w:dyaOrig="1440">
+          <v:shape id="_x0000_i1047" type="#_x0000_t75" style="width:18.15pt;height:18.15pt" o:ole="">
             <v:imagedata r:id="rId4" o:title=""/>
           </v:shape>
           <w:control r:id="rId27" w:name="Objeto 23" w:shapeid="_x0000_i1047"/>
@@ -1117,10 +1178,9 @@
           <w:rFonts w:ascii="Times New Roman" w:eastAsia="Times New Roman" w:hAnsi="Times New Roman" w:cs="Times New Roman"/>
           <w:sz w:val="24"/>
           <w:szCs w:val="24"/>
-          <w:lang w:eastAsia="es-MX"/>
-        </w:rPr>
-        <w:object w:dxaOrig="1440" w:dyaOrig="1440">
-          <v:shape id="_x0000_i1048" type="#_x0000_t75" style="width:18pt;height:18pt" o:ole="">
+        </w:rPr>
+        <w:object w:dxaOrig="1440" w:dyaOrig="1440">
+          <v:shape id="_x0000_i1048" type="#_x0000_t75" style="width:18.15pt;height:18.15pt" o:ole="">
             <v:imagedata r:id="rId4" o:title=""/>
           </v:shape>
           <w:control r:id="rId28" w:name="Objeto 24" w:shapeid="_x0000_i1048"/>
@@ -1168,10 +1228,9 @@
           <w:rFonts w:ascii="Times New Roman" w:eastAsia="Times New Roman" w:hAnsi="Times New Roman" w:cs="Times New Roman"/>
           <w:sz w:val="24"/>
           <w:szCs w:val="24"/>
-          <w:lang w:eastAsia="es-MX"/>
-        </w:rPr>
-        <w:object w:dxaOrig="1440" w:dyaOrig="1440">
-          <v:shape id="_x0000_i1049" type="#_x0000_t75" style="width:18pt;height:18pt" o:ole="">
+        </w:rPr>
+        <w:object w:dxaOrig="1440" w:dyaOrig="1440">
+          <v:shape id="_x0000_i1049" type="#_x0000_t75" style="width:18.15pt;height:18.15pt" o:ole="">
             <v:imagedata r:id="rId4" o:title=""/>
           </v:shape>
           <w:control r:id="rId29" w:name="Objeto 25" w:shapeid="_x0000_i1049"/>
@@ -1220,10 +1279,9 @@
           <w:rFonts w:ascii="Times New Roman" w:eastAsia="Times New Roman" w:hAnsi="Times New Roman" w:cs="Times New Roman"/>
           <w:sz w:val="24"/>
           <w:szCs w:val="24"/>
-          <w:lang w:eastAsia="es-MX"/>
-        </w:rPr>
-        <w:object w:dxaOrig="1440" w:dyaOrig="1440">
-          <v:shape id="_x0000_i1050" type="#_x0000_t75" style="width:18pt;height:18pt" o:ole="">
+        </w:rPr>
+        <w:object w:dxaOrig="1440" w:dyaOrig="1440">
+          <v:shape id="_x0000_i1050" type="#_x0000_t75" style="width:18.15pt;height:18.15pt" o:ole="">
             <v:imagedata r:id="rId4" o:title=""/>
           </v:shape>
           <w:control r:id="rId30" w:name="Objeto 26" w:shapeid="_x0000_i1050"/>
@@ -1292,10 +1350,9 @@
           <w:rFonts w:ascii="Times New Roman" w:eastAsia="Times New Roman" w:hAnsi="Times New Roman" w:cs="Times New Roman"/>
           <w:sz w:val="24"/>
           <w:szCs w:val="24"/>
-          <w:lang w:eastAsia="es-MX"/>
-        </w:rPr>
-        <w:object w:dxaOrig="1440" w:dyaOrig="1440">
-          <v:shape id="_x0000_i1051" type="#_x0000_t75" style="width:18pt;height:18pt" o:ole="">
+        </w:rPr>
+        <w:object w:dxaOrig="1440" w:dyaOrig="1440">
+          <v:shape id="_x0000_i1051" type="#_x0000_t75" style="width:18.15pt;height:18.15pt" o:ole="">
             <v:imagedata r:id="rId4" o:title=""/>
           </v:shape>
           <w:control r:id="rId31" w:name="Objeto 27" w:shapeid="_x0000_i1051"/>
@@ -1344,10 +1401,9 @@
           <w:rFonts w:ascii="Times New Roman" w:eastAsia="Times New Roman" w:hAnsi="Times New Roman" w:cs="Times New Roman"/>
           <w:sz w:val="24"/>
           <w:szCs w:val="24"/>
-          <w:lang w:eastAsia="es-MX"/>
-        </w:rPr>
-        <w:object w:dxaOrig="1440" w:dyaOrig="1440">
-          <v:shape id="_x0000_i1052" type="#_x0000_t75" style="width:18pt;height:18pt" o:ole="">
+        </w:rPr>
+        <w:object w:dxaOrig="1440" w:dyaOrig="1440">
+          <v:shape id="_x0000_i1052" type="#_x0000_t75" style="width:18.15pt;height:18.15pt" o:ole="">
             <v:imagedata r:id="rId4" o:title=""/>
           </v:shape>
           <w:control r:id="rId32" w:name="Objeto 28" w:shapeid="_x0000_i1052"/>
@@ -1376,10 +1432,9 @@
           <w:rFonts w:ascii="Times New Roman" w:eastAsia="Times New Roman" w:hAnsi="Times New Roman" w:cs="Times New Roman"/>
           <w:sz w:val="24"/>
           <w:szCs w:val="24"/>
-          <w:lang w:eastAsia="es-MX"/>
-        </w:rPr>
-        <w:object w:dxaOrig="1440" w:dyaOrig="1440">
-          <v:shape id="_x0000_i1053" type="#_x0000_t75" style="width:18pt;height:18pt" o:ole="">
+        </w:rPr>
+        <w:object w:dxaOrig="1440" w:dyaOrig="1440">
+          <v:shape id="_x0000_i1053" type="#_x0000_t75" style="width:18.15pt;height:18.15pt" o:ole="">
             <v:imagedata r:id="rId4" o:title=""/>
           </v:shape>
           <w:control r:id="rId33" w:name="Objeto 29" w:shapeid="_x0000_i1053"/>
@@ -1427,10 +1482,9 @@
           <w:rFonts w:ascii="Times New Roman" w:eastAsia="Times New Roman" w:hAnsi="Times New Roman" w:cs="Times New Roman"/>
           <w:sz w:val="24"/>
           <w:szCs w:val="24"/>
-          <w:lang w:eastAsia="es-MX"/>
-        </w:rPr>
-        <w:object w:dxaOrig="1440" w:dyaOrig="1440">
-          <v:shape id="_x0000_i1054" type="#_x0000_t75" style="width:18pt;height:18pt" o:ole="">
+        </w:rPr>
+        <w:object w:dxaOrig="1440" w:dyaOrig="1440">
+          <v:shape id="_x0000_i1054" type="#_x0000_t75" style="width:18.15pt;height:18.15pt" o:ole="">
             <v:imagedata r:id="rId4" o:title=""/>
           </v:shape>
           <w:control r:id="rId34" w:name="Objeto 30" w:shapeid="_x0000_i1054"/>
@@ -1499,10 +1553,9 @@
           <w:rFonts w:ascii="Times New Roman" w:eastAsia="Times New Roman" w:hAnsi="Times New Roman" w:cs="Times New Roman"/>
           <w:sz w:val="24"/>
           <w:szCs w:val="24"/>
-          <w:lang w:eastAsia="es-MX"/>
-        </w:rPr>
-        <w:object w:dxaOrig="1440" w:dyaOrig="1440">
-          <v:shape id="_x0000_i1055" type="#_x0000_t75" style="width:18pt;height:18pt" o:ole="">
+        </w:rPr>
+        <w:object w:dxaOrig="1440" w:dyaOrig="1440">
+          <v:shape id="_x0000_i1055" type="#_x0000_t75" style="width:18.15pt;height:18.15pt" o:ole="">
             <v:imagedata r:id="rId4" o:title=""/>
           </v:shape>
           <w:control r:id="rId35" w:name="Objeto 31" w:shapeid="_x0000_i1055"/>
@@ -1531,10 +1584,9 @@
           <w:rFonts w:ascii="Times New Roman" w:eastAsia="Times New Roman" w:hAnsi="Times New Roman" w:cs="Times New Roman"/>
           <w:sz w:val="24"/>
           <w:szCs w:val="24"/>
-          <w:lang w:eastAsia="es-MX"/>
-        </w:rPr>
-        <w:object w:dxaOrig="1440" w:dyaOrig="1440">
-          <v:shape id="_x0000_i1056" type="#_x0000_t75" style="width:18pt;height:18pt" o:ole="">
+        </w:rPr>
+        <w:object w:dxaOrig="1440" w:dyaOrig="1440">
+          <v:shape id="_x0000_i1056" type="#_x0000_t75" style="width:18.15pt;height:18.15pt" o:ole="">
             <v:imagedata r:id="rId4" o:title=""/>
           </v:shape>
           <w:control r:id="rId36" w:name="Objeto 32" w:shapeid="_x0000_i1056"/>
@@ -1563,10 +1615,9 @@
           <w:rFonts w:ascii="Times New Roman" w:eastAsia="Times New Roman" w:hAnsi="Times New Roman" w:cs="Times New Roman"/>
           <w:sz w:val="24"/>
           <w:szCs w:val="24"/>
-          <w:lang w:eastAsia="es-MX"/>
-        </w:rPr>
-        <w:object w:dxaOrig="1440" w:dyaOrig="1440">
-          <v:shape id="_x0000_i1057" type="#_x0000_t75" style="width:18pt;height:18pt" o:ole="">
+        </w:rPr>
+        <w:object w:dxaOrig="1440" w:dyaOrig="1440">
+          <v:shape id="_x0000_i1057" type="#_x0000_t75" style="width:18.15pt;height:18.15pt" o:ole="">
             <v:imagedata r:id="rId4" o:title=""/>
           </v:shape>
           <w:control r:id="rId37" w:name="Objeto 33" w:shapeid="_x0000_i1057"/>
@@ -1605,10 +1656,9 @@
           <w:rFonts w:ascii="Times New Roman" w:eastAsia="Times New Roman" w:hAnsi="Times New Roman" w:cs="Times New Roman"/>
           <w:sz w:val="24"/>
           <w:szCs w:val="24"/>
-          <w:lang w:eastAsia="es-MX"/>
-        </w:rPr>
-        <w:object w:dxaOrig="1440" w:dyaOrig="1440">
-          <v:shape id="_x0000_i1058" type="#_x0000_t75" style="width:18pt;height:18pt" o:ole="">
+        </w:rPr>
+        <w:object w:dxaOrig="1440" w:dyaOrig="1440">
+          <v:shape id="_x0000_i1058" type="#_x0000_t75" style="width:18.15pt;height:18.15pt" o:ole="">
             <v:imagedata r:id="rId4" o:title=""/>
           </v:shape>
           <w:control r:id="rId38" w:name="Objeto 34" w:shapeid="_x0000_i1058"/>
@@ -1637,10 +1687,9 @@
           <w:rFonts w:ascii="Times New Roman" w:eastAsia="Times New Roman" w:hAnsi="Times New Roman" w:cs="Times New Roman"/>
           <w:sz w:val="24"/>
           <w:szCs w:val="24"/>
-          <w:lang w:eastAsia="es-MX"/>
-        </w:rPr>
-        <w:object w:dxaOrig="1440" w:dyaOrig="1440">
-          <v:shape id="_x0000_i1059" type="#_x0000_t75" style="width:18pt;height:18pt" o:ole="">
+        </w:rPr>
+        <w:object w:dxaOrig="1440" w:dyaOrig="1440">
+          <v:shape id="_x0000_i1059" type="#_x0000_t75" style="width:18.15pt;height:18.15pt" o:ole="">
             <v:imagedata r:id="rId4" o:title=""/>
           </v:shape>
           <w:control r:id="rId39" w:name="Objeto 35" w:shapeid="_x0000_i1059"/>
@@ -1669,10 +1718,9 @@
           <w:rFonts w:ascii="Times New Roman" w:eastAsia="Times New Roman" w:hAnsi="Times New Roman" w:cs="Times New Roman"/>
           <w:sz w:val="24"/>
           <w:szCs w:val="24"/>
-          <w:lang w:eastAsia="es-MX"/>
-        </w:rPr>
-        <w:object w:dxaOrig="1440" w:dyaOrig="1440">
-          <v:shape id="_x0000_i1060" type="#_x0000_t75" style="width:18pt;height:18pt" o:ole="">
+        </w:rPr>
+        <w:object w:dxaOrig="1440" w:dyaOrig="1440">
+          <v:shape id="_x0000_i1060" type="#_x0000_t75" style="width:18.15pt;height:18.15pt" o:ole="">
             <v:imagedata r:id="rId4" o:title=""/>
           </v:shape>
           <w:control r:id="rId40" w:name="Objeto 36" w:shapeid="_x0000_i1060"/>
@@ -1701,10 +1749,9 @@
           <w:rFonts w:ascii="Times New Roman" w:eastAsia="Times New Roman" w:hAnsi="Times New Roman" w:cs="Times New Roman"/>
           <w:sz w:val="24"/>
           <w:szCs w:val="24"/>
-          <w:lang w:eastAsia="es-MX"/>
-        </w:rPr>
-        <w:object w:dxaOrig="1440" w:dyaOrig="1440">
-          <v:shape id="_x0000_i1061" type="#_x0000_t75" style="width:18pt;height:18pt" o:ole="">
+        </w:rPr>
+        <w:object w:dxaOrig="1440" w:dyaOrig="1440">
+          <v:shape id="_x0000_i1061" type="#_x0000_t75" style="width:18.15pt;height:18.15pt" o:ole="">
             <v:imagedata r:id="rId4" o:title=""/>
           </v:shape>
           <w:control r:id="rId41" w:name="Objeto 37" w:shapeid="_x0000_i1061"/>
@@ -1773,10 +1820,9 @@
           <w:rFonts w:ascii="Times New Roman" w:eastAsia="Times New Roman" w:hAnsi="Times New Roman" w:cs="Times New Roman"/>
           <w:sz w:val="24"/>
           <w:szCs w:val="24"/>
-          <w:lang w:eastAsia="es-MX"/>
-        </w:rPr>
-        <w:object w:dxaOrig="1440" w:dyaOrig="1440">
-          <v:shape id="_x0000_i1062" type="#_x0000_t75" style="width:18pt;height:18pt" o:ole="">
+        </w:rPr>
+        <w:object w:dxaOrig="1440" w:dyaOrig="1440">
+          <v:shape id="_x0000_i1062" type="#_x0000_t75" style="width:18.15pt;height:18.15pt" o:ole="">
             <v:imagedata r:id="rId4" o:title=""/>
           </v:shape>
           <w:control r:id="rId42" w:name="Objeto 38" w:shapeid="_x0000_i1062"/>
@@ -1805,10 +1851,9 @@
           <w:rFonts w:ascii="Times New Roman" w:eastAsia="Times New Roman" w:hAnsi="Times New Roman" w:cs="Times New Roman"/>
           <w:sz w:val="24"/>
           <w:szCs w:val="24"/>
-          <w:lang w:eastAsia="es-MX"/>
-        </w:rPr>
-        <w:object w:dxaOrig="1440" w:dyaOrig="1440">
-          <v:shape id="_x0000_i1063" type="#_x0000_t75" style="width:18pt;height:18pt" o:ole="">
+        </w:rPr>
+        <w:object w:dxaOrig="1440" w:dyaOrig="1440">
+          <v:shape id="_x0000_i1063" type="#_x0000_t75" style="width:18.15pt;height:18.15pt" o:ole="">
             <v:imagedata r:id="rId4" o:title=""/>
           </v:shape>
           <w:control r:id="rId43" w:name="Objeto 39" w:shapeid="_x0000_i1063"/>
@@ -1837,10 +1882,9 @@
           <w:rFonts w:ascii="Times New Roman" w:eastAsia="Times New Roman" w:hAnsi="Times New Roman" w:cs="Times New Roman"/>
           <w:sz w:val="24"/>
           <w:szCs w:val="24"/>
-          <w:lang w:eastAsia="es-MX"/>
-        </w:rPr>
-        <w:object w:dxaOrig="1440" w:dyaOrig="1440">
-          <v:shape id="_x0000_i1064" type="#_x0000_t75" style="width:18pt;height:18pt" o:ole="">
+        </w:rPr>
+        <w:object w:dxaOrig="1440" w:dyaOrig="1440">
+          <v:shape id="_x0000_i1064" type="#_x0000_t75" style="width:18.15pt;height:18.15pt" o:ole="">
             <v:imagedata r:id="rId4" o:title=""/>
           </v:shape>
           <w:control r:id="rId44" w:name="Objeto 40" w:shapeid="_x0000_i1064"/>
@@ -1869,10 +1913,9 @@
           <w:rFonts w:ascii="Times New Roman" w:eastAsia="Times New Roman" w:hAnsi="Times New Roman" w:cs="Times New Roman"/>
           <w:sz w:val="24"/>
           <w:szCs w:val="24"/>
-          <w:lang w:eastAsia="es-MX"/>
-        </w:rPr>
-        <w:object w:dxaOrig="1440" w:dyaOrig="1440">
-          <v:shape id="_x0000_i1065" type="#_x0000_t75" style="width:18pt;height:18pt" o:ole="">
+        </w:rPr>
+        <w:object w:dxaOrig="1440" w:dyaOrig="1440">
+          <v:shape id="_x0000_i1065" type="#_x0000_t75" style="width:18.15pt;height:18.15pt" o:ole="">
             <v:imagedata r:id="rId4" o:title=""/>
           </v:shape>
           <w:control r:id="rId45" w:name="Objeto 41" w:shapeid="_x0000_i1065"/>
@@ -1901,10 +1944,9 @@
           <w:rFonts w:ascii="Times New Roman" w:eastAsia="Times New Roman" w:hAnsi="Times New Roman" w:cs="Times New Roman"/>
           <w:sz w:val="24"/>
           <w:szCs w:val="24"/>
-          <w:lang w:eastAsia="es-MX"/>
-        </w:rPr>
-        <w:object w:dxaOrig="1440" w:dyaOrig="1440">
-          <v:shape id="_x0000_i1066" type="#_x0000_t75" style="width:18pt;height:18pt" o:ole="">
+        </w:rPr>
+        <w:object w:dxaOrig="1440" w:dyaOrig="1440">
+          <v:shape id="_x0000_i1066" type="#_x0000_t75" style="width:18.15pt;height:18.15pt" o:ole="">
             <v:imagedata r:id="rId4" o:title=""/>
           </v:shape>
           <w:control r:id="rId46" w:name="Objeto 42" w:shapeid="_x0000_i1066"/>
@@ -1933,10 +1975,9 @@
           <w:rFonts w:ascii="Times New Roman" w:eastAsia="Times New Roman" w:hAnsi="Times New Roman" w:cs="Times New Roman"/>
           <w:sz w:val="24"/>
           <w:szCs w:val="24"/>
-          <w:lang w:eastAsia="es-MX"/>
-        </w:rPr>
-        <w:object w:dxaOrig="1440" w:dyaOrig="1440">
-          <v:shape id="_x0000_i1067" type="#_x0000_t75" style="width:18pt;height:18pt" o:ole="">
+        </w:rPr>
+        <w:object w:dxaOrig="1440" w:dyaOrig="1440">
+          <v:shape id="_x0000_i1067" type="#_x0000_t75" style="width:18.15pt;height:18.15pt" o:ole="">
             <v:imagedata r:id="rId4" o:title=""/>
           </v:shape>
           <w:control r:id="rId47" w:name="Objeto 43" w:shapeid="_x0000_i1067"/>
@@ -1965,10 +2006,10 @@
           <w:rFonts w:ascii="Times New Roman" w:eastAsia="Times New Roman" w:hAnsi="Times New Roman" w:cs="Times New Roman"/>
           <w:sz w:val="24"/>
           <w:szCs w:val="24"/>
-          <w:lang w:eastAsia="es-MX"/>
-        </w:rPr>
-        <w:object w:dxaOrig="1440" w:dyaOrig="1440">
-          <v:shape id="_x0000_i1068" type="#_x0000_t75" style="width:18pt;height:18pt" o:ole="">
+        </w:rPr>
+        <w:lastRenderedPageBreak/>
+        <w:object w:dxaOrig="1440" w:dyaOrig="1440">
+          <v:shape id="_x0000_i1068" type="#_x0000_t75" style="width:18.15pt;height:18.15pt" o:ole="">
             <v:imagedata r:id="rId4" o:title=""/>
           </v:shape>
           <w:control r:id="rId48" w:name="Objeto 44" w:shapeid="_x0000_i1068"/>
@@ -2083,11 +2124,9 @@
           <w:rFonts w:ascii="Times New Roman" w:eastAsia="Times New Roman" w:hAnsi="Times New Roman" w:cs="Times New Roman"/>
           <w:sz w:val="24"/>
           <w:szCs w:val="24"/>
-          <w:lang w:eastAsia="es-MX"/>
-        </w:rPr>
-        <w:lastRenderedPageBreak/>
-        <w:object w:dxaOrig="1440" w:dyaOrig="1440">
-          <v:shape id="_x0000_i1069" type="#_x0000_t75" style="width:18pt;height:18pt" o:ole="">
+        </w:rPr>
+        <w:object w:dxaOrig="1440" w:dyaOrig="1440">
+          <v:shape id="_x0000_i1069" type="#_x0000_t75" style="width:18.15pt;height:18.15pt" o:ole="">
             <v:imagedata r:id="rId4" o:title=""/>
           </v:shape>
           <w:control r:id="rId49" w:name="Objeto 45" w:shapeid="_x0000_i1069"/>
@@ -2116,10 +2155,9 @@
           <w:rFonts w:ascii="Times New Roman" w:eastAsia="Times New Roman" w:hAnsi="Times New Roman" w:cs="Times New Roman"/>
           <w:sz w:val="24"/>
           <w:szCs w:val="24"/>
-          <w:lang w:eastAsia="es-MX"/>
-        </w:rPr>
-        <w:object w:dxaOrig="1440" w:dyaOrig="1440">
-          <v:shape id="_x0000_i1070" type="#_x0000_t75" style="width:18pt;height:18pt" o:ole="">
+        </w:rPr>
+        <w:object w:dxaOrig="1440" w:dyaOrig="1440">
+          <v:shape id="_x0000_i1070" type="#_x0000_t75" style="width:18.15pt;height:18.15pt" o:ole="">
             <v:imagedata r:id="rId4" o:title=""/>
           </v:shape>
           <w:control r:id="rId50" w:name="Objeto 46" w:shapeid="_x0000_i1070"/>
@@ -2158,10 +2196,9 @@
           <w:rFonts w:ascii="Times New Roman" w:eastAsia="Times New Roman" w:hAnsi="Times New Roman" w:cs="Times New Roman"/>
           <w:sz w:val="24"/>
           <w:szCs w:val="24"/>
-          <w:lang w:eastAsia="es-MX"/>
-        </w:rPr>
-        <w:object w:dxaOrig="1440" w:dyaOrig="1440">
-          <v:shape id="_x0000_i1071" type="#_x0000_t75" style="width:18pt;height:18pt" o:ole="">
+        </w:rPr>
+        <w:object w:dxaOrig="1440" w:dyaOrig="1440">
+          <v:shape id="_x0000_i1071" type="#_x0000_t75" style="width:18.15pt;height:18.15pt" o:ole="">
             <v:imagedata r:id="rId4" o:title=""/>
           </v:shape>
           <w:control r:id="rId51" w:name="Objeto 47" w:shapeid="_x0000_i1071"/>
@@ -2190,10 +2227,9 @@
           <w:rFonts w:ascii="Times New Roman" w:eastAsia="Times New Roman" w:hAnsi="Times New Roman" w:cs="Times New Roman"/>
           <w:sz w:val="24"/>
           <w:szCs w:val="24"/>
-          <w:lang w:eastAsia="es-MX"/>
-        </w:rPr>
-        <w:object w:dxaOrig="1440" w:dyaOrig="1440">
-          <v:shape id="_x0000_i1072" type="#_x0000_t75" style="width:18pt;height:18pt" o:ole="">
+        </w:rPr>
+        <w:object w:dxaOrig="1440" w:dyaOrig="1440">
+          <v:shape id="_x0000_i1072" type="#_x0000_t75" style="width:18.15pt;height:18.15pt" o:ole="">
             <v:imagedata r:id="rId4" o:title=""/>
           </v:shape>
           <w:control r:id="rId52" w:name="Objeto 48" w:shapeid="_x0000_i1072"/>
@@ -2222,10 +2258,9 @@
           <w:rFonts w:ascii="Times New Roman" w:eastAsia="Times New Roman" w:hAnsi="Times New Roman" w:cs="Times New Roman"/>
           <w:sz w:val="24"/>
           <w:szCs w:val="24"/>
-          <w:lang w:eastAsia="es-MX"/>
-        </w:rPr>
-        <w:object w:dxaOrig="1440" w:dyaOrig="1440">
-          <v:shape id="_x0000_i1073" type="#_x0000_t75" style="width:18pt;height:18pt" o:ole="">
+        </w:rPr>
+        <w:object w:dxaOrig="1440" w:dyaOrig="1440">
+          <v:shape id="_x0000_i1073" type="#_x0000_t75" style="width:18.15pt;height:18.15pt" o:ole="">
             <v:imagedata r:id="rId4" o:title=""/>
           </v:shape>
           <w:control r:id="rId53" w:name="Objeto 49" w:shapeid="_x0000_i1073"/>
@@ -2254,10 +2289,9 @@
           <w:rFonts w:ascii="Times New Roman" w:eastAsia="Times New Roman" w:hAnsi="Times New Roman" w:cs="Times New Roman"/>
           <w:sz w:val="24"/>
           <w:szCs w:val="24"/>
-          <w:lang w:eastAsia="es-MX"/>
-        </w:rPr>
-        <w:object w:dxaOrig="1440" w:dyaOrig="1440">
-          <v:shape id="_x0000_i1074" type="#_x0000_t75" style="width:18pt;height:18pt" o:ole="">
+        </w:rPr>
+        <w:object w:dxaOrig="1440" w:dyaOrig="1440">
+          <v:shape id="_x0000_i1074" type="#_x0000_t75" style="width:18.15pt;height:18.15pt" o:ole="">
             <v:imagedata r:id="rId4" o:title=""/>
           </v:shape>
           <w:control r:id="rId54" w:name="Objeto 50" w:shapeid="_x0000_i1074"/>
@@ -2286,13 +2320,12 @@
           <w:rFonts w:ascii="Times New Roman" w:eastAsia="Times New Roman" w:hAnsi="Times New Roman" w:cs="Times New Roman"/>
           <w:sz w:val="24"/>
           <w:szCs w:val="24"/>
-          <w:lang w:eastAsia="es-MX"/>
-        </w:rPr>
-        <w:object w:dxaOrig="1440" w:dyaOrig="1440">
-          <v:shape id="_x0000_i1075" type="#_x0000_t75" style="width:18pt;height:18pt" o:ole="">
-            <v:imagedata r:id="rId4" o:title=""/>
-          </v:shape>
-          <w:control r:id="rId55" w:name="Objeto 51" w:shapeid="_x0000_i1075"/>
+        </w:rPr>
+        <w:object w:dxaOrig="1440" w:dyaOrig="1440">
+          <v:shape id="_x0000_i1076" type="#_x0000_t75" style="width:18.15pt;height:18.15pt" o:ole="">
+            <v:imagedata r:id="rId4" o:title=""/>
+          </v:shape>
+          <w:control r:id="rId55" w:name="Objeto 51" w:shapeid="_x0000_i1076"/>
         </w:object>
       </w:r>
       <w:r>
@@ -2740,207 +2773,207 @@
 </file>
 
 <file path=word/activeX/activeX1.xml><?xml version="1.0" encoding="utf-8"?>
-<ax:ocx xmlns:ax="http://schemas.microsoft.com/office/2006/activeX" xmlns:r="http://schemas.openxmlformats.org/officeDocument/2006/relationships" ax:classid="{5512D118-5CC6-11CF-8D67-00AA00BDCE1D}" ax:persistence="persistStorage" r:id="rId1"/>
+<ax:ocx xmlns:ax="http://schemas.microsoft.com/office/2006/activeX" xmlns:r="http://schemas.openxmlformats.org/officeDocument/2006/relationships" ax:classid="{5512D118-5CC6-11CF-8D67-00AA00BDCE1D}" ax:persistence="persistStream" r:id="rId1"/>
 </file>
 
 <file path=word/activeX/activeX10.xml><?xml version="1.0" encoding="utf-8"?>
-<ax:ocx xmlns:ax="http://schemas.microsoft.com/office/2006/activeX" xmlns:r="http://schemas.openxmlformats.org/officeDocument/2006/relationships" ax:classid="{5512D118-5CC6-11CF-8D67-00AA00BDCE1D}" ax:persistence="persistStorage" r:id="rId1"/>
+<ax:ocx xmlns:ax="http://schemas.microsoft.com/office/2006/activeX" xmlns:r="http://schemas.openxmlformats.org/officeDocument/2006/relationships" ax:classid="{5512D118-5CC6-11CF-8D67-00AA00BDCE1D}" ax:persistence="persistStream" r:id="rId1"/>
 </file>
 
 <file path=word/activeX/activeX11.xml><?xml version="1.0" encoding="utf-8"?>
-<ax:ocx xmlns:ax="http://schemas.microsoft.com/office/2006/activeX" xmlns:r="http://schemas.openxmlformats.org/officeDocument/2006/relationships" ax:classid="{5512D118-5CC6-11CF-8D67-00AA00BDCE1D}" ax:persistence="persistStorage" r:id="rId1"/>
+<ax:ocx xmlns:ax="http://schemas.microsoft.com/office/2006/activeX" xmlns:r="http://schemas.openxmlformats.org/officeDocument/2006/relationships" ax:classid="{5512D118-5CC6-11CF-8D67-00AA00BDCE1D}" ax:persistence="persistStream" r:id="rId1"/>
 </file>
 
 <file path=word/activeX/activeX12.xml><?xml version="1.0" encoding="utf-8"?>
-<ax:ocx xmlns:ax="http://schemas.microsoft.com/office/2006/activeX" xmlns:r="http://schemas.openxmlformats.org/officeDocument/2006/relationships" ax:classid="{5512D118-5CC6-11CF-8D67-00AA00BDCE1D}" ax:persistence="persistStorage" r:id="rId1"/>
+<ax:ocx xmlns:ax="http://schemas.microsoft.com/office/2006/activeX" xmlns:r="http://schemas.openxmlformats.org/officeDocument/2006/relationships" ax:classid="{5512D118-5CC6-11CF-8D67-00AA00BDCE1D}" ax:persistence="persistStream" r:id="rId1"/>
 </file>
 
 <file path=word/activeX/activeX13.xml><?xml version="1.0" encoding="utf-8"?>
-<ax:ocx xmlns:ax="http://schemas.microsoft.com/office/2006/activeX" xmlns:r="http://schemas.openxmlformats.org/officeDocument/2006/relationships" ax:classid="{5512D118-5CC6-11CF-8D67-00AA00BDCE1D}" ax:persistence="persistStorage" r:id="rId1"/>
+<ax:ocx xmlns:ax="http://schemas.microsoft.com/office/2006/activeX" xmlns:r="http://schemas.openxmlformats.org/officeDocument/2006/relationships" ax:classid="{5512D118-5CC6-11CF-8D67-00AA00BDCE1D}" ax:persistence="persistStream" r:id="rId1"/>
 </file>
 
 <file path=word/activeX/activeX14.xml><?xml version="1.0" encoding="utf-8"?>
-<ax:ocx xmlns:ax="http://schemas.microsoft.com/office/2006/activeX" xmlns:r="http://schemas.openxmlformats.org/officeDocument/2006/relationships" ax:classid="{5512D118-5CC6-11CF-8D67-00AA00BDCE1D}" ax:persistence="persistStorage" r:id="rId1"/>
+<ax:ocx xmlns:ax="http://schemas.microsoft.com/office/2006/activeX" xmlns:r="http://schemas.openxmlformats.org/officeDocument/2006/relationships" ax:classid="{5512D118-5CC6-11CF-8D67-00AA00BDCE1D}" ax:persistence="persistStream" r:id="rId1"/>
 </file>
 
 <file path=word/activeX/activeX15.xml><?xml version="1.0" encoding="utf-8"?>
-<ax:ocx xmlns:ax="http://schemas.microsoft.com/office/2006/activeX" xmlns:r="http://schemas.openxmlformats.org/officeDocument/2006/relationships" ax:classid="{5512D118-5CC6-11CF-8D67-00AA00BDCE1D}" ax:persistence="persistStorage" r:id="rId1"/>
+<ax:ocx xmlns:ax="http://schemas.microsoft.com/office/2006/activeX" xmlns:r="http://schemas.openxmlformats.org/officeDocument/2006/relationships" ax:classid="{5512D118-5CC6-11CF-8D67-00AA00BDCE1D}" ax:persistence="persistStream" r:id="rId1"/>
 </file>
 
 <file path=word/activeX/activeX16.xml><?xml version="1.0" encoding="utf-8"?>
-<ax:ocx xmlns:ax="http://schemas.microsoft.com/office/2006/activeX" xmlns:r="http://schemas.openxmlformats.org/officeDocument/2006/relationships" ax:classid="{5512D118-5CC6-11CF-8D67-00AA00BDCE1D}" ax:persistence="persistStorage" r:id="rId1"/>
+<ax:ocx xmlns:ax="http://schemas.microsoft.com/office/2006/activeX" xmlns:r="http://schemas.openxmlformats.org/officeDocument/2006/relationships" ax:classid="{5512D118-5CC6-11CF-8D67-00AA00BDCE1D}" ax:persistence="persistStream" r:id="rId1"/>
 </file>
 
 <file path=word/activeX/activeX17.xml><?xml version="1.0" encoding="utf-8"?>
-<ax:ocx xmlns:ax="http://schemas.microsoft.com/office/2006/activeX" xmlns:r="http://schemas.openxmlformats.org/officeDocument/2006/relationships" ax:classid="{5512D118-5CC6-11CF-8D67-00AA00BDCE1D}" ax:persistence="persistStorage" r:id="rId1"/>
+<ax:ocx xmlns:ax="http://schemas.microsoft.com/office/2006/activeX" xmlns:r="http://schemas.openxmlformats.org/officeDocument/2006/relationships" ax:classid="{5512D118-5CC6-11CF-8D67-00AA00BDCE1D}" ax:persistence="persistStream" r:id="rId1"/>
 </file>
 
 <file path=word/activeX/activeX18.xml><?xml version="1.0" encoding="utf-8"?>
-<ax:ocx xmlns:ax="http://schemas.microsoft.com/office/2006/activeX" xmlns:r="http://schemas.openxmlformats.org/officeDocument/2006/relationships" ax:classid="{5512D118-5CC6-11CF-8D67-00AA00BDCE1D}" ax:persistence="persistStorage" r:id="rId1"/>
+<ax:ocx xmlns:ax="http://schemas.microsoft.com/office/2006/activeX" xmlns:r="http://schemas.openxmlformats.org/officeDocument/2006/relationships" ax:classid="{5512D118-5CC6-11CF-8D67-00AA00BDCE1D}" ax:persistence="persistStream" r:id="rId1"/>
 </file>
 
 <file path=word/activeX/activeX19.xml><?xml version="1.0" encoding="utf-8"?>
-<ax:ocx xmlns:ax="http://schemas.microsoft.com/office/2006/activeX" xmlns:r="http://schemas.openxmlformats.org/officeDocument/2006/relationships" ax:classid="{5512D118-5CC6-11CF-8D67-00AA00BDCE1D}" ax:persistence="persistStorage" r:id="rId1"/>
+<ax:ocx xmlns:ax="http://schemas.microsoft.com/office/2006/activeX" xmlns:r="http://schemas.openxmlformats.org/officeDocument/2006/relationships" ax:classid="{5512D118-5CC6-11CF-8D67-00AA00BDCE1D}" ax:persistence="persistStream" r:id="rId1"/>
 </file>
 
 <file path=word/activeX/activeX2.xml><?xml version="1.0" encoding="utf-8"?>
-<ax:ocx xmlns:ax="http://schemas.microsoft.com/office/2006/activeX" xmlns:r="http://schemas.openxmlformats.org/officeDocument/2006/relationships" ax:classid="{5512D118-5CC6-11CF-8D67-00AA00BDCE1D}" ax:persistence="persistStorage" r:id="rId1"/>
+<ax:ocx xmlns:ax="http://schemas.microsoft.com/office/2006/activeX" xmlns:r="http://schemas.openxmlformats.org/officeDocument/2006/relationships" ax:classid="{5512D118-5CC6-11CF-8D67-00AA00BDCE1D}" ax:persistence="persistStream" r:id="rId1"/>
 </file>
 
 <file path=word/activeX/activeX20.xml><?xml version="1.0" encoding="utf-8"?>
-<ax:ocx xmlns:ax="http://schemas.microsoft.com/office/2006/activeX" xmlns:r="http://schemas.openxmlformats.org/officeDocument/2006/relationships" ax:classid="{5512D118-5CC6-11CF-8D67-00AA00BDCE1D}" ax:persistence="persistStorage" r:id="rId1"/>
+<ax:ocx xmlns:ax="http://schemas.microsoft.com/office/2006/activeX" xmlns:r="http://schemas.openxmlformats.org/officeDocument/2006/relationships" ax:classid="{5512D118-5CC6-11CF-8D67-00AA00BDCE1D}" ax:persistence="persistStream" r:id="rId1"/>
 </file>
 
 <file path=word/activeX/activeX21.xml><?xml version="1.0" encoding="utf-8"?>
-<ax:ocx xmlns:ax="http://schemas.microsoft.com/office/2006/activeX" xmlns:r="http://schemas.openxmlformats.org/officeDocument/2006/relationships" ax:classid="{5512D118-5CC6-11CF-8D67-00AA00BDCE1D}" ax:persistence="persistStorage" r:id="rId1"/>
+<ax:ocx xmlns:ax="http://schemas.microsoft.com/office/2006/activeX" xmlns:r="http://schemas.openxmlformats.org/officeDocument/2006/relationships" ax:classid="{5512D118-5CC6-11CF-8D67-00AA00BDCE1D}" ax:persistence="persistStream" r:id="rId1"/>
 </file>
 
 <file path=word/activeX/activeX22.xml><?xml version="1.0" encoding="utf-8"?>
-<ax:ocx xmlns:ax="http://schemas.microsoft.com/office/2006/activeX" xmlns:r="http://schemas.openxmlformats.org/officeDocument/2006/relationships" ax:classid="{5512D118-5CC6-11CF-8D67-00AA00BDCE1D}" ax:persistence="persistStorage" r:id="rId1"/>
+<ax:ocx xmlns:ax="http://schemas.microsoft.com/office/2006/activeX" xmlns:r="http://schemas.openxmlformats.org/officeDocument/2006/relationships" ax:classid="{5512D118-5CC6-11CF-8D67-00AA00BDCE1D}" ax:persistence="persistStream" r:id="rId1"/>
 </file>
 
 <file path=word/activeX/activeX23.xml><?xml version="1.0" encoding="utf-8"?>
-<ax:ocx xmlns:ax="http://schemas.microsoft.com/office/2006/activeX" xmlns:r="http://schemas.openxmlformats.org/officeDocument/2006/relationships" ax:classid="{5512D118-5CC6-11CF-8D67-00AA00BDCE1D}" ax:persistence="persistStorage" r:id="rId1"/>
+<ax:ocx xmlns:ax="http://schemas.microsoft.com/office/2006/activeX" xmlns:r="http://schemas.openxmlformats.org/officeDocument/2006/relationships" ax:classid="{5512D118-5CC6-11CF-8D67-00AA00BDCE1D}" ax:persistence="persistStream" r:id="rId1"/>
 </file>
 
 <file path=word/activeX/activeX24.xml><?xml version="1.0" encoding="utf-8"?>
-<ax:ocx xmlns:ax="http://schemas.microsoft.com/office/2006/activeX" xmlns:r="http://schemas.openxmlformats.org/officeDocument/2006/relationships" ax:classid="{5512D118-5CC6-11CF-8D67-00AA00BDCE1D}" ax:persistence="persistStorage" r:id="rId1"/>
+<ax:ocx xmlns:ax="http://schemas.microsoft.com/office/2006/activeX" xmlns:r="http://schemas.openxmlformats.org/officeDocument/2006/relationships" ax:classid="{5512D118-5CC6-11CF-8D67-00AA00BDCE1D}" ax:persistence="persistStream" r:id="rId1"/>
 </file>
 
 <file path=word/activeX/activeX25.xml><?xml version="1.0" encoding="utf-8"?>
-<ax:ocx xmlns:ax="http://schemas.microsoft.com/office/2006/activeX" xmlns:r="http://schemas.openxmlformats.org/officeDocument/2006/relationships" ax:classid="{5512D118-5CC6-11CF-8D67-00AA00BDCE1D}" ax:persistence="persistStorage" r:id="rId1"/>
+<ax:ocx xmlns:ax="http://schemas.microsoft.com/office/2006/activeX" xmlns:r="http://schemas.openxmlformats.org/officeDocument/2006/relationships" ax:classid="{5512D118-5CC6-11CF-8D67-00AA00BDCE1D}" ax:persistence="persistStream" r:id="rId1"/>
 </file>
 
 <file path=word/activeX/activeX26.xml><?xml version="1.0" encoding="utf-8"?>
-<ax:ocx xmlns:ax="http://schemas.microsoft.com/office/2006/activeX" xmlns:r="http://schemas.openxmlformats.org/officeDocument/2006/relationships" ax:classid="{5512D118-5CC6-11CF-8D67-00AA00BDCE1D}" ax:persistence="persistStorage" r:id="rId1"/>
+<ax:ocx xmlns:ax="http://schemas.microsoft.com/office/2006/activeX" xmlns:r="http://schemas.openxmlformats.org/officeDocument/2006/relationships" ax:classid="{5512D118-5CC6-11CF-8D67-00AA00BDCE1D}" ax:persistence="persistStream" r:id="rId1"/>
 </file>
 
 <file path=word/activeX/activeX27.xml><?xml version="1.0" encoding="utf-8"?>
-<ax:ocx xmlns:ax="http://schemas.microsoft.com/office/2006/activeX" xmlns:r="http://schemas.openxmlformats.org/officeDocument/2006/relationships" ax:classid="{5512D118-5CC6-11CF-8D67-00AA00BDCE1D}" ax:persistence="persistStorage" r:id="rId1"/>
+<ax:ocx xmlns:ax="http://schemas.microsoft.com/office/2006/activeX" xmlns:r="http://schemas.openxmlformats.org/officeDocument/2006/relationships" ax:classid="{5512D118-5CC6-11CF-8D67-00AA00BDCE1D}" ax:persistence="persistStream" r:id="rId1"/>
 </file>
 
 <file path=word/activeX/activeX28.xml><?xml version="1.0" encoding="utf-8"?>
-<ax:ocx xmlns:ax="http://schemas.microsoft.com/office/2006/activeX" xmlns:r="http://schemas.openxmlformats.org/officeDocument/2006/relationships" ax:classid="{5512D118-5CC6-11CF-8D67-00AA00BDCE1D}" ax:persistence="persistStorage" r:id="rId1"/>
+<ax:ocx xmlns:ax="http://schemas.microsoft.com/office/2006/activeX" xmlns:r="http://schemas.openxmlformats.org/officeDocument/2006/relationships" ax:classid="{5512D118-5CC6-11CF-8D67-00AA00BDCE1D}" ax:persistence="persistStream" r:id="rId1"/>
 </file>
 
 <file path=word/activeX/activeX29.xml><?xml version="1.0" encoding="utf-8"?>
-<ax:ocx xmlns:ax="http://schemas.microsoft.com/office/2006/activeX" xmlns:r="http://schemas.openxmlformats.org/officeDocument/2006/relationships" ax:classid="{5512D118-5CC6-11CF-8D67-00AA00BDCE1D}" ax:persistence="persistStorage" r:id="rId1"/>
+<ax:ocx xmlns:ax="http://schemas.microsoft.com/office/2006/activeX" xmlns:r="http://schemas.openxmlformats.org/officeDocument/2006/relationships" ax:classid="{5512D118-5CC6-11CF-8D67-00AA00BDCE1D}" ax:persistence="persistStream" r:id="rId1"/>
 </file>
 
 <file path=word/activeX/activeX3.xml><?xml version="1.0" encoding="utf-8"?>
-<ax:ocx xmlns:ax="http://schemas.microsoft.com/office/2006/activeX" xmlns:r="http://schemas.openxmlformats.org/officeDocument/2006/relationships" ax:classid="{5512D118-5CC6-11CF-8D67-00AA00BDCE1D}" ax:persistence="persistStorage" r:id="rId1"/>
+<ax:ocx xmlns:ax="http://schemas.microsoft.com/office/2006/activeX" xmlns:r="http://schemas.openxmlformats.org/officeDocument/2006/relationships" ax:classid="{5512D118-5CC6-11CF-8D67-00AA00BDCE1D}" ax:persistence="persistStream" r:id="rId1"/>
 </file>
 
 <file path=word/activeX/activeX30.xml><?xml version="1.0" encoding="utf-8"?>
-<ax:ocx xmlns:ax="http://schemas.microsoft.com/office/2006/activeX" xmlns:r="http://schemas.openxmlformats.org/officeDocument/2006/relationships" ax:classid="{5512D118-5CC6-11CF-8D67-00AA00BDCE1D}" ax:persistence="persistStorage" r:id="rId1"/>
+<ax:ocx xmlns:ax="http://schemas.microsoft.com/office/2006/activeX" xmlns:r="http://schemas.openxmlformats.org/officeDocument/2006/relationships" ax:classid="{5512D118-5CC6-11CF-8D67-00AA00BDCE1D}" ax:persistence="persistStream" r:id="rId1"/>
 </file>
 
 <file path=word/activeX/activeX31.xml><?xml version="1.0" encoding="utf-8"?>
-<ax:ocx xmlns:ax="http://schemas.microsoft.com/office/2006/activeX" xmlns:r="http://schemas.openxmlformats.org/officeDocument/2006/relationships" ax:classid="{5512D118-5CC6-11CF-8D67-00AA00BDCE1D}" ax:persistence="persistStorage" r:id="rId1"/>
+<ax:ocx xmlns:ax="http://schemas.microsoft.com/office/2006/activeX" xmlns:r="http://schemas.openxmlformats.org/officeDocument/2006/relationships" ax:classid="{5512D118-5CC6-11CF-8D67-00AA00BDCE1D}" ax:persistence="persistStream" r:id="rId1"/>
 </file>
 
 <file path=word/activeX/activeX32.xml><?xml version="1.0" encoding="utf-8"?>
-<ax:ocx xmlns:ax="http://schemas.microsoft.com/office/2006/activeX" xmlns:r="http://schemas.openxmlformats.org/officeDocument/2006/relationships" ax:classid="{5512D118-5CC6-11CF-8D67-00AA00BDCE1D}" ax:persistence="persistStorage" r:id="rId1"/>
+<ax:ocx xmlns:ax="http://schemas.microsoft.com/office/2006/activeX" xmlns:r="http://schemas.openxmlformats.org/officeDocument/2006/relationships" ax:classid="{5512D118-5CC6-11CF-8D67-00AA00BDCE1D}" ax:persistence="persistStream" r:id="rId1"/>
 </file>
 
 <file path=word/activeX/activeX33.xml><?xml version="1.0" encoding="utf-8"?>
-<ax:ocx xmlns:ax="http://schemas.microsoft.com/office/2006/activeX" xmlns:r="http://schemas.openxmlformats.org/officeDocument/2006/relationships" ax:classid="{5512D118-5CC6-11CF-8D67-00AA00BDCE1D}" ax:persistence="persistStorage" r:id="rId1"/>
+<ax:ocx xmlns:ax="http://schemas.microsoft.com/office/2006/activeX" xmlns:r="http://schemas.openxmlformats.org/officeDocument/2006/relationships" ax:classid="{5512D118-5CC6-11CF-8D67-00AA00BDCE1D}" ax:persistence="persistStream" r:id="rId1"/>
 </file>
 
 <file path=word/activeX/activeX34.xml><?xml version="1.0" encoding="utf-8"?>
-<ax:ocx xmlns:ax="http://schemas.microsoft.com/office/2006/activeX" xmlns:r="http://schemas.openxmlformats.org/officeDocument/2006/relationships" ax:classid="{5512D118-5CC6-11CF-8D67-00AA00BDCE1D}" ax:persistence="persistStorage" r:id="rId1"/>
+<ax:ocx xmlns:ax="http://schemas.microsoft.com/office/2006/activeX" xmlns:r="http://schemas.openxmlformats.org/officeDocument/2006/relationships" ax:classid="{5512D118-5CC6-11CF-8D67-00AA00BDCE1D}" ax:persistence="persistStream" r:id="rId1"/>
 </file>
 
 <file path=word/activeX/activeX35.xml><?xml version="1.0" encoding="utf-8"?>
-<ax:ocx xmlns:ax="http://schemas.microsoft.com/office/2006/activeX" xmlns:r="http://schemas.openxmlformats.org/officeDocument/2006/relationships" ax:classid="{5512D118-5CC6-11CF-8D67-00AA00BDCE1D}" ax:persistence="persistStorage" r:id="rId1"/>
+<ax:ocx xmlns:ax="http://schemas.microsoft.com/office/2006/activeX" xmlns:r="http://schemas.openxmlformats.org/officeDocument/2006/relationships" ax:classid="{5512D118-5CC6-11CF-8D67-00AA00BDCE1D}" ax:persistence="persistStream" r:id="rId1"/>
 </file>
 
 <file path=word/activeX/activeX36.xml><?xml version="1.0" encoding="utf-8"?>
-<ax:ocx xmlns:ax="http://schemas.microsoft.com/office/2006/activeX" xmlns:r="http://schemas.openxmlformats.org/officeDocument/2006/relationships" ax:classid="{5512D118-5CC6-11CF-8D67-00AA00BDCE1D}" ax:persistence="persistStorage" r:id="rId1"/>
+<ax:ocx xmlns:ax="http://schemas.microsoft.com/office/2006/activeX" xmlns:r="http://schemas.openxmlformats.org/officeDocument/2006/relationships" ax:classid="{5512D118-5CC6-11CF-8D67-00AA00BDCE1D}" ax:persistence="persistStream" r:id="rId1"/>
 </file>
 
 <file path=word/activeX/activeX37.xml><?xml version="1.0" encoding="utf-8"?>
-<ax:ocx xmlns:ax="http://schemas.microsoft.com/office/2006/activeX" xmlns:r="http://schemas.openxmlformats.org/officeDocument/2006/relationships" ax:classid="{5512D118-5CC6-11CF-8D67-00AA00BDCE1D}" ax:persistence="persistStorage" r:id="rId1"/>
+<ax:ocx xmlns:ax="http://schemas.microsoft.com/office/2006/activeX" xmlns:r="http://schemas.openxmlformats.org/officeDocument/2006/relationships" ax:classid="{5512D118-5CC6-11CF-8D67-00AA00BDCE1D}" ax:persistence="persistStream" r:id="rId1"/>
 </file>
 
 <file path=word/activeX/activeX38.xml><?xml version="1.0" encoding="utf-8"?>
-<ax:ocx xmlns:ax="http://schemas.microsoft.com/office/2006/activeX" xmlns:r="http://schemas.openxmlformats.org/officeDocument/2006/relationships" ax:classid="{5512D118-5CC6-11CF-8D67-00AA00BDCE1D}" ax:persistence="persistStorage" r:id="rId1"/>
+<ax:ocx xmlns:ax="http://schemas.microsoft.com/office/2006/activeX" xmlns:r="http://schemas.openxmlformats.org/officeDocument/2006/relationships" ax:classid="{5512D118-5CC6-11CF-8D67-00AA00BDCE1D}" ax:persistence="persistStream" r:id="rId1"/>
 </file>
 
 <file path=word/activeX/activeX39.xml><?xml version="1.0" encoding="utf-8"?>
-<ax:ocx xmlns:ax="http://schemas.microsoft.com/office/2006/activeX" xmlns:r="http://schemas.openxmlformats.org/officeDocument/2006/relationships" ax:classid="{5512D118-5CC6-11CF-8D67-00AA00BDCE1D}" ax:persistence="persistStorage" r:id="rId1"/>
+<ax:ocx xmlns:ax="http://schemas.microsoft.com/office/2006/activeX" xmlns:r="http://schemas.openxmlformats.org/officeDocument/2006/relationships" ax:classid="{5512D118-5CC6-11CF-8D67-00AA00BDCE1D}" ax:persistence="persistStream" r:id="rId1"/>
 </file>
 
 <file path=word/activeX/activeX4.xml><?xml version="1.0" encoding="utf-8"?>
-<ax:ocx xmlns:ax="http://schemas.microsoft.com/office/2006/activeX" xmlns:r="http://schemas.openxmlformats.org/officeDocument/2006/relationships" ax:classid="{5512D118-5CC6-11CF-8D67-00AA00BDCE1D}" ax:persistence="persistStorage" r:id="rId1"/>
+<ax:ocx xmlns:ax="http://schemas.microsoft.com/office/2006/activeX" xmlns:r="http://schemas.openxmlformats.org/officeDocument/2006/relationships" ax:classid="{5512D118-5CC6-11CF-8D67-00AA00BDCE1D}" ax:persistence="persistStream" r:id="rId1"/>
 </file>
 
 <file path=word/activeX/activeX40.xml><?xml version="1.0" encoding="utf-8"?>
-<ax:ocx xmlns:ax="http://schemas.microsoft.com/office/2006/activeX" xmlns:r="http://schemas.openxmlformats.org/officeDocument/2006/relationships" ax:classid="{5512D118-5CC6-11CF-8D67-00AA00BDCE1D}" ax:persistence="persistStorage" r:id="rId1"/>
+<ax:ocx xmlns:ax="http://schemas.microsoft.com/office/2006/activeX" xmlns:r="http://schemas.openxmlformats.org/officeDocument/2006/relationships" ax:classid="{5512D118-5CC6-11CF-8D67-00AA00BDCE1D}" ax:persistence="persistStream" r:id="rId1"/>
 </file>
 
 <file path=word/activeX/activeX41.xml><?xml version="1.0" encoding="utf-8"?>
-<ax:ocx xmlns:ax="http://schemas.microsoft.com/office/2006/activeX" xmlns:r="http://schemas.openxmlformats.org/officeDocument/2006/relationships" ax:classid="{5512D118-5CC6-11CF-8D67-00AA00BDCE1D}" ax:persistence="persistStorage" r:id="rId1"/>
+<ax:ocx xmlns:ax="http://schemas.microsoft.com/office/2006/activeX" xmlns:r="http://schemas.openxmlformats.org/officeDocument/2006/relationships" ax:classid="{5512D118-5CC6-11CF-8D67-00AA00BDCE1D}" ax:persistence="persistStream" r:id="rId1"/>
 </file>
 
 <file path=word/activeX/activeX42.xml><?xml version="1.0" encoding="utf-8"?>
-<ax:ocx xmlns:ax="http://schemas.microsoft.com/office/2006/activeX" xmlns:r="http://schemas.openxmlformats.org/officeDocument/2006/relationships" ax:classid="{5512D118-5CC6-11CF-8D67-00AA00BDCE1D}" ax:persistence="persistStorage" r:id="rId1"/>
+<ax:ocx xmlns:ax="http://schemas.microsoft.com/office/2006/activeX" xmlns:r="http://schemas.openxmlformats.org/officeDocument/2006/relationships" ax:classid="{5512D118-5CC6-11CF-8D67-00AA00BDCE1D}" ax:persistence="persistStream" r:id="rId1"/>
 </file>
 
 <file path=word/activeX/activeX43.xml><?xml version="1.0" encoding="utf-8"?>
-<ax:ocx xmlns:ax="http://schemas.microsoft.com/office/2006/activeX" xmlns:r="http://schemas.openxmlformats.org/officeDocument/2006/relationships" ax:classid="{5512D118-5CC6-11CF-8D67-00AA00BDCE1D}" ax:persistence="persistStorage" r:id="rId1"/>
+<ax:ocx xmlns:ax="http://schemas.microsoft.com/office/2006/activeX" xmlns:r="http://schemas.openxmlformats.org/officeDocument/2006/relationships" ax:classid="{5512D118-5CC6-11CF-8D67-00AA00BDCE1D}" ax:persistence="persistStream" r:id="rId1"/>
 </file>
 
 <file path=word/activeX/activeX44.xml><?xml version="1.0" encoding="utf-8"?>
-<ax:ocx xmlns:ax="http://schemas.microsoft.com/office/2006/activeX" xmlns:r="http://schemas.openxmlformats.org/officeDocument/2006/relationships" ax:classid="{5512D118-5CC6-11CF-8D67-00AA00BDCE1D}" ax:persistence="persistStorage" r:id="rId1"/>
+<ax:ocx xmlns:ax="http://schemas.microsoft.com/office/2006/activeX" xmlns:r="http://schemas.openxmlformats.org/officeDocument/2006/relationships" ax:classid="{5512D118-5CC6-11CF-8D67-00AA00BDCE1D}" ax:persistence="persistStream" r:id="rId1"/>
 </file>
 
 <file path=word/activeX/activeX45.xml><?xml version="1.0" encoding="utf-8"?>
-<ax:ocx xmlns:ax="http://schemas.microsoft.com/office/2006/activeX" xmlns:r="http://schemas.openxmlformats.org/officeDocument/2006/relationships" ax:classid="{5512D118-5CC6-11CF-8D67-00AA00BDCE1D}" ax:persistence="persistStorage" r:id="rId1"/>
+<ax:ocx xmlns:ax="http://schemas.microsoft.com/office/2006/activeX" xmlns:r="http://schemas.openxmlformats.org/officeDocument/2006/relationships" ax:classid="{5512D118-5CC6-11CF-8D67-00AA00BDCE1D}" ax:persistence="persistStream" r:id="rId1"/>
 </file>
 
 <file path=word/activeX/activeX46.xml><?xml version="1.0" encoding="utf-8"?>
-<ax:ocx xmlns:ax="http://schemas.microsoft.com/office/2006/activeX" xmlns:r="http://schemas.openxmlformats.org/officeDocument/2006/relationships" ax:classid="{5512D118-5CC6-11CF-8D67-00AA00BDCE1D}" ax:persistence="persistStorage" r:id="rId1"/>
+<ax:ocx xmlns:ax="http://schemas.microsoft.com/office/2006/activeX" xmlns:r="http://schemas.openxmlformats.org/officeDocument/2006/relationships" ax:classid="{5512D118-5CC6-11CF-8D67-00AA00BDCE1D}" ax:persistence="persistStream" r:id="rId1"/>
 </file>
 
 <file path=word/activeX/activeX47.xml><?xml version="1.0" encoding="utf-8"?>
-<ax:ocx xmlns:ax="http://schemas.microsoft.com/office/2006/activeX" xmlns:r="http://schemas.openxmlformats.org/officeDocument/2006/relationships" ax:classid="{5512D118-5CC6-11CF-8D67-00AA00BDCE1D}" ax:persistence="persistStorage" r:id="rId1"/>
+<ax:ocx xmlns:ax="http://schemas.microsoft.com/office/2006/activeX" xmlns:r="http://schemas.openxmlformats.org/officeDocument/2006/relationships" ax:classid="{5512D118-5CC6-11CF-8D67-00AA00BDCE1D}" ax:persistence="persistStream" r:id="rId1"/>
 </file>
 
 <file path=word/activeX/activeX48.xml><?xml version="1.0" encoding="utf-8"?>
-<ax:ocx xmlns:ax="http://schemas.microsoft.com/office/2006/activeX" xmlns:r="http://schemas.openxmlformats.org/officeDocument/2006/relationships" ax:classid="{5512D118-5CC6-11CF-8D67-00AA00BDCE1D}" ax:persistence="persistStorage" r:id="rId1"/>
+<ax:ocx xmlns:ax="http://schemas.microsoft.com/office/2006/activeX" xmlns:r="http://schemas.openxmlformats.org/officeDocument/2006/relationships" ax:classid="{5512D118-5CC6-11CF-8D67-00AA00BDCE1D}" ax:persistence="persistStream" r:id="rId1"/>
 </file>
 
 <file path=word/activeX/activeX49.xml><?xml version="1.0" encoding="utf-8"?>
-<ax:ocx xmlns:ax="http://schemas.microsoft.com/office/2006/activeX" xmlns:r="http://schemas.openxmlformats.org/officeDocument/2006/relationships" ax:classid="{5512D118-5CC6-11CF-8D67-00AA00BDCE1D}" ax:persistence="persistStorage" r:id="rId1"/>
+<ax:ocx xmlns:ax="http://schemas.microsoft.com/office/2006/activeX" xmlns:r="http://schemas.openxmlformats.org/officeDocument/2006/relationships" ax:classid="{5512D118-5CC6-11CF-8D67-00AA00BDCE1D}" ax:persistence="persistStream" r:id="rId1"/>
 </file>
 
 <file path=word/activeX/activeX5.xml><?xml version="1.0" encoding="utf-8"?>
-<ax:ocx xmlns:ax="http://schemas.microsoft.com/office/2006/activeX" xmlns:r="http://schemas.openxmlformats.org/officeDocument/2006/relationships" ax:classid="{5512D118-5CC6-11CF-8D67-00AA00BDCE1D}" ax:persistence="persistStorage" r:id="rId1"/>
+<ax:ocx xmlns:ax="http://schemas.microsoft.com/office/2006/activeX" xmlns:r="http://schemas.openxmlformats.org/officeDocument/2006/relationships" ax:classid="{5512D118-5CC6-11CF-8D67-00AA00BDCE1D}" ax:persistence="persistStream" r:id="rId1"/>
 </file>
 
 <file path=word/activeX/activeX50.xml><?xml version="1.0" encoding="utf-8"?>
-<ax:ocx xmlns:ax="http://schemas.microsoft.com/office/2006/activeX" xmlns:r="http://schemas.openxmlformats.org/officeDocument/2006/relationships" ax:classid="{5512D118-5CC6-11CF-8D67-00AA00BDCE1D}" ax:persistence="persistStorage" r:id="rId1"/>
+<ax:ocx xmlns:ax="http://schemas.microsoft.com/office/2006/activeX" xmlns:r="http://schemas.openxmlformats.org/officeDocument/2006/relationships" ax:classid="{5512D118-5CC6-11CF-8D67-00AA00BDCE1D}" ax:persistence="persistStream" r:id="rId1"/>
 </file>
 
 <file path=word/activeX/activeX51.xml><?xml version="1.0" encoding="utf-8"?>
-<ax:ocx xmlns:ax="http://schemas.microsoft.com/office/2006/activeX" xmlns:r="http://schemas.openxmlformats.org/officeDocument/2006/relationships" ax:classid="{5512D118-5CC6-11CF-8D67-00AA00BDCE1D}" ax:persistence="persistStorage" r:id="rId1"/>
+<ax:ocx xmlns:ax="http://schemas.microsoft.com/office/2006/activeX" xmlns:r="http://schemas.openxmlformats.org/officeDocument/2006/relationships" ax:classid="{5512D118-5CC6-11CF-8D67-00AA00BDCE1D}" ax:persistence="persistStream" r:id="rId1"/>
 </file>
 
 <file path=word/activeX/activeX6.xml><?xml version="1.0" encoding="utf-8"?>
-<ax:ocx xmlns:ax="http://schemas.microsoft.com/office/2006/activeX" xmlns:r="http://schemas.openxmlformats.org/officeDocument/2006/relationships" ax:classid="{5512D118-5CC6-11CF-8D67-00AA00BDCE1D}" ax:persistence="persistStorage" r:id="rId1"/>
+<ax:ocx xmlns:ax="http://schemas.microsoft.com/office/2006/activeX" xmlns:r="http://schemas.openxmlformats.org/officeDocument/2006/relationships" ax:classid="{5512D118-5CC6-11CF-8D67-00AA00BDCE1D}" ax:persistence="persistStream" r:id="rId1"/>
 </file>
 
 <file path=word/activeX/activeX7.xml><?xml version="1.0" encoding="utf-8"?>
-<ax:ocx xmlns:ax="http://schemas.microsoft.com/office/2006/activeX" xmlns:r="http://schemas.openxmlformats.org/officeDocument/2006/relationships" ax:classid="{5512D118-5CC6-11CF-8D67-00AA00BDCE1D}" ax:persistence="persistStorage" r:id="rId1"/>
+<ax:ocx xmlns:ax="http://schemas.microsoft.com/office/2006/activeX" xmlns:r="http://schemas.openxmlformats.org/officeDocument/2006/relationships" ax:classid="{5512D118-5CC6-11CF-8D67-00AA00BDCE1D}" ax:persistence="persistStream" r:id="rId1"/>
 </file>
 
 <file path=word/activeX/activeX8.xml><?xml version="1.0" encoding="utf-8"?>
-<ax:ocx xmlns:ax="http://schemas.microsoft.com/office/2006/activeX" xmlns:r="http://schemas.openxmlformats.org/officeDocument/2006/relationships" ax:classid="{5512D118-5CC6-11CF-8D67-00AA00BDCE1D}" ax:persistence="persistStorage" r:id="rId1"/>
+<ax:ocx xmlns:ax="http://schemas.microsoft.com/office/2006/activeX" xmlns:r="http://schemas.openxmlformats.org/officeDocument/2006/relationships" ax:classid="{5512D118-5CC6-11CF-8D67-00AA00BDCE1D}" ax:persistence="persistStream" r:id="rId1"/>
 </file>
 
 <file path=word/activeX/activeX9.xml><?xml version="1.0" encoding="utf-8"?>
-<ax:ocx xmlns:ax="http://schemas.microsoft.com/office/2006/activeX" xmlns:r="http://schemas.openxmlformats.org/officeDocument/2006/relationships" ax:classid="{5512D118-5CC6-11CF-8D67-00AA00BDCE1D}" ax:persistence="persistStorage" r:id="rId1"/>
+<ax:ocx xmlns:ax="http://schemas.microsoft.com/office/2006/activeX" xmlns:r="http://schemas.openxmlformats.org/officeDocument/2006/relationships" ax:classid="{5512D118-5CC6-11CF-8D67-00AA00BDCE1D}" ax:persistence="persistStream" r:id="rId1"/>
 </file>
 
 <file path=word/theme/theme1.xml><?xml version="1.0" encoding="utf-8"?>

</xml_diff>

<commit_message>
Cambia el color de la ultima pregunta del archivo de word y agrega nueva linea en el bloc de notas
</commit_message>
<xml_diff>
--- a/Modulo1/Cuál de las siguientes plataformas de desarrollo es nativa.docx
+++ b/Modulo1/Cuál de las siguientes plataformas de desarrollo es nativa.docx
@@ -65,8 +65,6 @@
           <w:lang w:eastAsia="es-MX"/>
         </w:rPr>
       </w:pPr>
-      <w:bookmarkStart w:id="0" w:name="_GoBack"/>
-      <w:bookmarkEnd w:id="0"/>
     </w:p>
     <w:p>
       <w:pPr>
@@ -133,20 +131,115 @@
             <v:path o:extrusionok="f" gradientshapeok="t" o:connecttype="rect"/>
             <o:lock v:ext="edit" aspectratio="t"/>
           </v:shapetype>
-          <v:shape id="_x0000_i1025" type="#_x0000_t75" style="width:18.15pt;height:18.15pt" o:ole="">
-            <v:imagedata r:id="rId4" o:title=""/>
-          </v:shape>
-          <w:control r:id="rId5" w:name="Objeto 1" w:shapeid="_x0000_i1025"/>
-        </w:object>
-      </w:r>
-      <w:r>
-        <w:rPr>
-          <w:rFonts w:ascii="Times New Roman" w:eastAsia="Times New Roman" w:hAnsi="Times New Roman" w:cs="Times New Roman"/>
-          <w:sz w:val="24"/>
-          <w:szCs w:val="24"/>
-          <w:lang w:eastAsia="es-MX"/>
-        </w:rPr>
-        <w:t xml:space="preserve">a) </w:t>
+          <v:shape id="_x0000_i1078" type="#_x0000_t75" style="width:20.05pt;height:18.15pt" o:ole="">
+            <v:imagedata r:id="rId4" o:title=""/>
+          </v:shape>
+          <w:control r:id="rId5" w:name="Objeto 1" w:shapeid="_x0000_i1078"/>
+        </w:object>
+      </w:r>
+      <w:r>
+        <w:rPr>
+          <w:rFonts w:ascii="Times New Roman" w:eastAsia="Times New Roman" w:hAnsi="Times New Roman" w:cs="Times New Roman"/>
+          <w:sz w:val="24"/>
+          <w:szCs w:val="24"/>
+          <w:lang w:val="en-US" w:eastAsia="es-MX"/>
+        </w:rPr>
+        <w:t>a) Unity.</w:t>
+      </w:r>
+      <w:r>
+        <w:rPr>
+          <w:rFonts w:ascii="Times New Roman" w:eastAsia="Times New Roman" w:hAnsi="Times New Roman" w:cs="Times New Roman"/>
+          <w:sz w:val="24"/>
+          <w:szCs w:val="24"/>
+          <w:lang w:val="en-US" w:eastAsia="es-MX"/>
+        </w:rPr>
+        <w:br/>
+      </w:r>
+      <w:r>
+        <w:rPr>
+          <w:rFonts w:ascii="Times New Roman" w:eastAsia="Times New Roman" w:hAnsi="Times New Roman" w:cs="Times New Roman"/>
+          <w:sz w:val="24"/>
+          <w:szCs w:val="24"/>
+        </w:rPr>
+        <w:object w:dxaOrig="1440" w:dyaOrig="1440">
+          <v:shape id="_x0000_i1081" type="#_x0000_t75" style="width:20.05pt;height:18.15pt" o:ole="">
+            <v:imagedata r:id="rId4" o:title=""/>
+          </v:shape>
+          <w:control r:id="rId6" w:name="Objeto 2" w:shapeid="_x0000_i1081"/>
+        </w:object>
+      </w:r>
+      <w:r>
+        <w:rPr>
+          <w:rFonts w:ascii="Times New Roman" w:eastAsia="Times New Roman" w:hAnsi="Times New Roman" w:cs="Times New Roman"/>
+          <w:sz w:val="24"/>
+          <w:szCs w:val="24"/>
+          <w:lang w:val="en-US" w:eastAsia="es-MX"/>
+        </w:rPr>
+        <w:t>b) Firefox OS.</w:t>
+      </w:r>
+      <w:r>
+        <w:rPr>
+          <w:rFonts w:ascii="Times New Roman" w:eastAsia="Times New Roman" w:hAnsi="Times New Roman" w:cs="Times New Roman"/>
+          <w:sz w:val="24"/>
+          <w:szCs w:val="24"/>
+          <w:lang w:val="en-US" w:eastAsia="es-MX"/>
+        </w:rPr>
+        <w:br/>
+      </w:r>
+      <w:r>
+        <w:rPr>
+          <w:rFonts w:ascii="Times New Roman" w:eastAsia="Times New Roman" w:hAnsi="Times New Roman" w:cs="Times New Roman"/>
+          <w:sz w:val="24"/>
+          <w:szCs w:val="24"/>
+          <w:highlight w:val="yellow"/>
+        </w:rPr>
+        <w:object w:dxaOrig="1440" w:dyaOrig="1440">
+          <v:shape id="_x0000_i1084" type="#_x0000_t75" style="width:20.05pt;height:18.15pt" o:ole="">
+            <v:imagedata r:id="rId7" o:title=""/>
+          </v:shape>
+          <w:control r:id="rId8" w:name="Objeto 3" w:shapeid="_x0000_i1084"/>
+        </w:object>
+      </w:r>
+      <w:r>
+        <w:rPr>
+          <w:rFonts w:ascii="Times New Roman" w:eastAsia="Times New Roman" w:hAnsi="Times New Roman" w:cs="Times New Roman"/>
+          <w:sz w:val="24"/>
+          <w:szCs w:val="24"/>
+          <w:highlight w:val="yellow"/>
+          <w:lang w:eastAsia="es-MX"/>
+        </w:rPr>
+        <w:t>c) iOS SDK.</w:t>
+      </w:r>
+      <w:r>
+        <w:rPr>
+          <w:rFonts w:ascii="Times New Roman" w:eastAsia="Times New Roman" w:hAnsi="Times New Roman" w:cs="Times New Roman"/>
+          <w:sz w:val="24"/>
+          <w:szCs w:val="24"/>
+          <w:lang w:eastAsia="es-MX"/>
+        </w:rPr>
+        <w:br/>
+      </w:r>
+      <w:r>
+        <w:rPr>
+          <w:rFonts w:ascii="Times New Roman" w:eastAsia="Times New Roman" w:hAnsi="Times New Roman" w:cs="Times New Roman"/>
+          <w:sz w:val="24"/>
+          <w:szCs w:val="24"/>
+        </w:rPr>
+        <w:object w:dxaOrig="1440" w:dyaOrig="1440">
+          <v:shape id="_x0000_i1087" type="#_x0000_t75" style="width:20.05pt;height:18.15pt" o:ole="">
+            <v:imagedata r:id="rId4" o:title=""/>
+          </v:shape>
+          <w:control r:id="rId9" w:name="Objeto 4" w:shapeid="_x0000_i1087"/>
+        </w:object>
+      </w:r>
+      <w:r>
+        <w:rPr>
+          <w:rFonts w:ascii="Times New Roman" w:eastAsia="Times New Roman" w:hAnsi="Times New Roman" w:cs="Times New Roman"/>
+          <w:sz w:val="24"/>
+          <w:szCs w:val="24"/>
+          <w:lang w:eastAsia="es-MX"/>
+        </w:rPr>
+        <w:t xml:space="preserve">d) </w:t>
       </w:r>
       <w:proofErr w:type="spellStart"/>
       <w:r>
@@ -156,7 +249,7 @@
           <w:szCs w:val="24"/>
           <w:lang w:eastAsia="es-MX"/>
         </w:rPr>
-        <w:t>Unity</w:t>
+        <w:t>Appcelerator</w:t>
       </w:r>
       <w:proofErr w:type="spellEnd"/>
       <w:r>
@@ -184,125 +277,10 @@
           <w:szCs w:val="24"/>
         </w:rPr>
         <w:object w:dxaOrig="1440" w:dyaOrig="1440">
-          <v:shape id="_x0000_i1026" type="#_x0000_t75" style="width:18.15pt;height:18.15pt" o:ole="">
-            <v:imagedata r:id="rId4" o:title=""/>
-          </v:shape>
-          <w:control r:id="rId6" w:name="Objeto 2" w:shapeid="_x0000_i1026"/>
-        </w:object>
-      </w:r>
-      <w:r>
-        <w:rPr>
-          <w:rFonts w:ascii="Times New Roman" w:eastAsia="Times New Roman" w:hAnsi="Times New Roman" w:cs="Times New Roman"/>
-          <w:sz w:val="24"/>
-          <w:szCs w:val="24"/>
-          <w:lang w:eastAsia="es-MX"/>
-        </w:rPr>
-        <w:t>b) Firefox OS.</w:t>
-      </w:r>
-      <w:r>
-        <w:rPr>
-          <w:rFonts w:ascii="Times New Roman" w:eastAsia="Times New Roman" w:hAnsi="Times New Roman" w:cs="Times New Roman"/>
-          <w:sz w:val="24"/>
-          <w:szCs w:val="24"/>
-          <w:lang w:eastAsia="es-MX"/>
-        </w:rPr>
-        <w:br/>
-      </w:r>
-      <w:r>
-        <w:rPr>
-          <w:rFonts w:ascii="Times New Roman" w:eastAsia="Times New Roman" w:hAnsi="Times New Roman" w:cs="Times New Roman"/>
-          <w:sz w:val="24"/>
-          <w:szCs w:val="24"/>
-          <w:highlight w:val="yellow"/>
-        </w:rPr>
-        <w:object w:dxaOrig="1440" w:dyaOrig="1440">
-          <v:shape id="_x0000_i1027" type="#_x0000_t75" style="width:18.15pt;height:18.15pt" o:ole="">
-            <v:imagedata r:id="rId4" o:title=""/>
-          </v:shape>
-          <w:control r:id="rId7" w:name="Objeto 3" w:shapeid="_x0000_i1027"/>
-        </w:object>
-      </w:r>
-      <w:r>
-        <w:rPr>
-          <w:rFonts w:ascii="Times New Roman" w:eastAsia="Times New Roman" w:hAnsi="Times New Roman" w:cs="Times New Roman"/>
-          <w:sz w:val="24"/>
-          <w:szCs w:val="24"/>
-          <w:highlight w:val="yellow"/>
-          <w:lang w:eastAsia="es-MX"/>
-        </w:rPr>
-        <w:t>c) iOS SDK.</w:t>
-      </w:r>
-      <w:r>
-        <w:rPr>
-          <w:rFonts w:ascii="Times New Roman" w:eastAsia="Times New Roman" w:hAnsi="Times New Roman" w:cs="Times New Roman"/>
-          <w:sz w:val="24"/>
-          <w:szCs w:val="24"/>
-          <w:lang w:eastAsia="es-MX"/>
-        </w:rPr>
-        <w:br/>
-      </w:r>
-      <w:r>
-        <w:rPr>
-          <w:rFonts w:ascii="Times New Roman" w:eastAsia="Times New Roman" w:hAnsi="Times New Roman" w:cs="Times New Roman"/>
-          <w:sz w:val="24"/>
-          <w:szCs w:val="24"/>
-        </w:rPr>
-        <w:object w:dxaOrig="1440" w:dyaOrig="1440">
-          <v:shape id="_x0000_i1028" type="#_x0000_t75" style="width:18.15pt;height:18.15pt" o:ole="">
-            <v:imagedata r:id="rId4" o:title=""/>
-          </v:shape>
-          <w:control r:id="rId8" w:name="Objeto 4" w:shapeid="_x0000_i1028"/>
-        </w:object>
-      </w:r>
-      <w:r>
-        <w:rPr>
-          <w:rFonts w:ascii="Times New Roman" w:eastAsia="Times New Roman" w:hAnsi="Times New Roman" w:cs="Times New Roman"/>
-          <w:sz w:val="24"/>
-          <w:szCs w:val="24"/>
-          <w:lang w:eastAsia="es-MX"/>
-        </w:rPr>
-        <w:t xml:space="preserve">d) </w:t>
-      </w:r>
-      <w:proofErr w:type="spellStart"/>
-      <w:r>
-        <w:rPr>
-          <w:rFonts w:ascii="Times New Roman" w:eastAsia="Times New Roman" w:hAnsi="Times New Roman" w:cs="Times New Roman"/>
-          <w:sz w:val="24"/>
-          <w:szCs w:val="24"/>
-          <w:lang w:eastAsia="es-MX"/>
-        </w:rPr>
-        <w:t>Appcelerator</w:t>
-      </w:r>
-      <w:proofErr w:type="spellEnd"/>
-      <w:r>
-        <w:rPr>
-          <w:rFonts w:ascii="Times New Roman" w:eastAsia="Times New Roman" w:hAnsi="Times New Roman" w:cs="Times New Roman"/>
-          <w:sz w:val="24"/>
-          <w:szCs w:val="24"/>
-          <w:lang w:eastAsia="es-MX"/>
-        </w:rPr>
-        <w:t>.</w:t>
-      </w:r>
-      <w:r>
-        <w:rPr>
-          <w:rFonts w:ascii="Times New Roman" w:eastAsia="Times New Roman" w:hAnsi="Times New Roman" w:cs="Times New Roman"/>
-          <w:sz w:val="24"/>
-          <w:szCs w:val="24"/>
-          <w:lang w:eastAsia="es-MX"/>
-        </w:rPr>
-        <w:br/>
-      </w:r>
-      <w:r>
-        <w:rPr>
-          <w:rFonts w:ascii="Times New Roman" w:eastAsia="Times New Roman" w:hAnsi="Times New Roman" w:cs="Times New Roman"/>
-          <w:sz w:val="24"/>
-          <w:szCs w:val="24"/>
-        </w:rPr>
-        <w:object w:dxaOrig="1440" w:dyaOrig="1440">
-          <v:shape id="_x0000_i1029" type="#_x0000_t75" style="width:18.15pt;height:18.15pt" o:ole="">
-            <v:imagedata r:id="rId4" o:title=""/>
-          </v:shape>
-          <w:control r:id="rId9" w:name="Objeto 5" w:shapeid="_x0000_i1029"/>
+          <v:shape id="_x0000_i1090" type="#_x0000_t75" style="width:20.05pt;height:18.15pt" o:ole="">
+            <v:imagedata r:id="rId4" o:title=""/>
+          </v:shape>
+          <w:control r:id="rId10" w:name="Objeto 5" w:shapeid="_x0000_i1090"/>
         </w:object>
       </w:r>
       <w:r>
@@ -410,10 +388,10 @@
           <w:szCs w:val="24"/>
         </w:rPr>
         <w:object w:dxaOrig="1440" w:dyaOrig="1440">
-          <v:shape id="_x0000_i1030" type="#_x0000_t75" style="width:18.15pt;height:18.15pt" o:ole="">
-            <v:imagedata r:id="rId4" o:title=""/>
-          </v:shape>
-          <w:control r:id="rId10" w:name="Objeto 6" w:shapeid="_x0000_i1030"/>
+          <v:shape id="_x0000_i1093" type="#_x0000_t75" style="width:20.05pt;height:18.15pt" o:ole="">
+            <v:imagedata r:id="rId4" o:title=""/>
+          </v:shape>
+          <w:control r:id="rId11" w:name="Objeto 6" w:shapeid="_x0000_i1093"/>
         </w:object>
       </w:r>
       <w:r>
@@ -441,10 +419,10 @@
           <w:szCs w:val="24"/>
         </w:rPr>
         <w:object w:dxaOrig="1440" w:dyaOrig="1440">
-          <v:shape id="_x0000_i1031" type="#_x0000_t75" style="width:18.15pt;height:18.15pt" o:ole="">
-            <v:imagedata r:id="rId4" o:title=""/>
-          </v:shape>
-          <w:control r:id="rId11" w:name="Objeto 7" w:shapeid="_x0000_i1031"/>
+          <v:shape id="_x0000_i1096" type="#_x0000_t75" style="width:20.05pt;height:18.15pt" o:ole="">
+            <v:imagedata r:id="rId4" o:title=""/>
+          </v:shape>
+          <w:control r:id="rId12" w:name="Objeto 7" w:shapeid="_x0000_i1096"/>
         </w:object>
       </w:r>
       <w:r>
@@ -472,10 +450,10 @@
           <w:szCs w:val="24"/>
         </w:rPr>
         <w:object w:dxaOrig="1440" w:dyaOrig="1440">
-          <v:shape id="_x0000_i1032" type="#_x0000_t75" style="width:18.15pt;height:18.15pt" o:ole="">
-            <v:imagedata r:id="rId4" o:title=""/>
-          </v:shape>
-          <w:control r:id="rId12" w:name="Objeto 8" w:shapeid="_x0000_i1032"/>
+          <v:shape id="_x0000_i1099" type="#_x0000_t75" style="width:20.05pt;height:18.15pt" o:ole="">
+            <v:imagedata r:id="rId4" o:title=""/>
+          </v:shape>
+          <w:control r:id="rId13" w:name="Objeto 8" w:shapeid="_x0000_i1099"/>
         </w:object>
       </w:r>
       <w:r>
@@ -503,10 +481,10 @@
           <w:szCs w:val="24"/>
         </w:rPr>
         <w:object w:dxaOrig="1440" w:dyaOrig="1440">
-          <v:shape id="_x0000_i1033" type="#_x0000_t75" style="width:18.15pt;height:18.15pt" o:ole="">
-            <v:imagedata r:id="rId4" o:title=""/>
-          </v:shape>
-          <w:control r:id="rId13" w:name="Objeto 9" w:shapeid="_x0000_i1033"/>
+          <v:shape id="_x0000_i1102" type="#_x0000_t75" style="width:20.05pt;height:18.15pt" o:ole="">
+            <v:imagedata r:id="rId4" o:title=""/>
+          </v:shape>
+          <w:control r:id="rId14" w:name="Objeto 9" w:shapeid="_x0000_i1102"/>
         </w:object>
       </w:r>
       <w:r>
@@ -526,7 +504,29 @@
           <w:highlight w:val="yellow"/>
           <w:lang w:eastAsia="es-MX"/>
         </w:rPr>
-        <w:t>Debe orientarse según un análisis previo del perfil de los potenciales usuarios, porque puede</w:t>
+        <w:t xml:space="preserve">Debe orientarse según un análisis previo del perfil de los potenciales usuarios, </w:t>
+      </w:r>
+      <w:proofErr w:type="gramStart"/>
+      <w:r>
+        <w:rPr>
+          <w:rFonts w:ascii="Times New Roman" w:eastAsia="Times New Roman" w:hAnsi="Times New Roman" w:cs="Times New Roman"/>
+          <w:sz w:val="24"/>
+          <w:szCs w:val="24"/>
+          <w:highlight w:val="yellow"/>
+          <w:lang w:eastAsia="es-MX"/>
+        </w:rPr>
+        <w:t>porque</w:t>
+      </w:r>
+      <w:proofErr w:type="gramEnd"/>
+      <w:r>
+        <w:rPr>
+          <w:rFonts w:ascii="Times New Roman" w:eastAsia="Times New Roman" w:hAnsi="Times New Roman" w:cs="Times New Roman"/>
+          <w:sz w:val="24"/>
+          <w:szCs w:val="24"/>
+          <w:highlight w:val="yellow"/>
+          <w:lang w:eastAsia="es-MX"/>
+        </w:rPr>
+        <w:t xml:space="preserve"> puede</w:t>
       </w:r>
       <w:r>
         <w:rPr>
@@ -553,10 +553,10 @@
           <w:szCs w:val="24"/>
         </w:rPr>
         <w:object w:dxaOrig="1440" w:dyaOrig="1440">
-          <v:shape id="_x0000_i1034" type="#_x0000_t75" style="width:18.15pt;height:18.15pt" o:ole="">
-            <v:imagedata r:id="rId4" o:title=""/>
-          </v:shape>
-          <w:control r:id="rId14" w:name="Objeto 10" w:shapeid="_x0000_i1034"/>
+          <v:shape id="_x0000_i1105" type="#_x0000_t75" style="width:20.05pt;height:18.15pt" o:ole="">
+            <v:imagedata r:id="rId4" o:title=""/>
+          </v:shape>
+          <w:control r:id="rId15" w:name="Objeto 10" w:shapeid="_x0000_i1105"/>
         </w:object>
       </w:r>
       <w:r>
@@ -624,10 +624,10 @@
           <w:szCs w:val="24"/>
         </w:rPr>
         <w:object w:dxaOrig="1440" w:dyaOrig="1440">
-          <v:shape id="_x0000_i1035" type="#_x0000_t75" style="width:18.15pt;height:18.15pt" o:ole="">
-            <v:imagedata r:id="rId4" o:title=""/>
-          </v:shape>
-          <w:control r:id="rId15" w:name="Objeto 11" w:shapeid="_x0000_i1035"/>
+          <v:shape id="_x0000_i1108" type="#_x0000_t75" style="width:20.05pt;height:18.15pt" o:ole="">
+            <v:imagedata r:id="rId4" o:title=""/>
+          </v:shape>
+          <w:control r:id="rId16" w:name="Objeto 11" w:shapeid="_x0000_i1108"/>
         </w:object>
       </w:r>
       <w:r>
@@ -655,10 +655,10 @@
           <w:szCs w:val="24"/>
         </w:rPr>
         <w:object w:dxaOrig="1440" w:dyaOrig="1440">
-          <v:shape id="_x0000_i1036" type="#_x0000_t75" style="width:18.15pt;height:18.15pt" o:ole="">
-            <v:imagedata r:id="rId4" o:title=""/>
-          </v:shape>
-          <w:control r:id="rId16" w:name="Objeto 12" w:shapeid="_x0000_i1036"/>
+          <v:shape id="_x0000_i1111" type="#_x0000_t75" style="width:20.05pt;height:18.15pt" o:ole="">
+            <v:imagedata r:id="rId4" o:title=""/>
+          </v:shape>
+          <w:control r:id="rId17" w:name="Objeto 12" w:shapeid="_x0000_i1111"/>
         </w:object>
       </w:r>
       <w:r>
@@ -686,10 +686,10 @@
           <w:szCs w:val="24"/>
         </w:rPr>
         <w:object w:dxaOrig="1440" w:dyaOrig="1440">
-          <v:shape id="_x0000_i1037" type="#_x0000_t75" style="width:18.15pt;height:18.15pt" o:ole="">
-            <v:imagedata r:id="rId4" o:title=""/>
-          </v:shape>
-          <w:control r:id="rId17" w:name="Objeto 13" w:shapeid="_x0000_i1037"/>
+          <v:shape id="_x0000_i1114" type="#_x0000_t75" style="width:20.05pt;height:18.15pt" o:ole="">
+            <v:imagedata r:id="rId4" o:title=""/>
+          </v:shape>
+          <w:control r:id="rId18" w:name="Objeto 13" w:shapeid="_x0000_i1114"/>
         </w:object>
       </w:r>
       <w:r>
@@ -717,10 +717,10 @@
           <w:szCs w:val="24"/>
         </w:rPr>
         <w:object w:dxaOrig="1440" w:dyaOrig="1440">
-          <v:shape id="_x0000_i1038" type="#_x0000_t75" style="width:18.15pt;height:18.15pt" o:ole="">
-            <v:imagedata r:id="rId4" o:title=""/>
-          </v:shape>
-          <w:control r:id="rId18" w:name="Objeto 14" w:shapeid="_x0000_i1038"/>
+          <v:shape id="_x0000_i1117" type="#_x0000_t75" style="width:20.05pt;height:18.15pt" o:ole="">
+            <v:imagedata r:id="rId4" o:title=""/>
+          </v:shape>
+          <w:control r:id="rId19" w:name="Objeto 14" w:shapeid="_x0000_i1117"/>
         </w:object>
       </w:r>
       <w:r>
@@ -749,10 +749,10 @@
           <w:highlight w:val="cyan"/>
         </w:rPr>
         <w:object w:dxaOrig="1440" w:dyaOrig="1440">
-          <v:shape id="_x0000_i1039" type="#_x0000_t75" style="width:18.15pt;height:18.15pt" o:ole="">
-            <v:imagedata r:id="rId4" o:title=""/>
-          </v:shape>
-          <w:control r:id="rId19" w:name="Objeto 15" w:shapeid="_x0000_i1039"/>
+          <v:shape id="_x0000_i1120" type="#_x0000_t75" style="width:20.05pt;height:18.15pt" o:ole="">
+            <v:imagedata r:id="rId20" o:title=""/>
+          </v:shape>
+          <w:control r:id="rId21" w:name="Objeto 15" w:shapeid="_x0000_i1120"/>
         </w:object>
       </w:r>
       <w:r>
@@ -782,10 +782,10 @@
           <w:szCs w:val="24"/>
         </w:rPr>
         <w:object w:dxaOrig="1440" w:dyaOrig="1440">
-          <v:shape id="_x0000_i1040" type="#_x0000_t75" style="width:18.15pt;height:18.15pt" o:ole="">
-            <v:imagedata r:id="rId4" o:title=""/>
-          </v:shape>
-          <w:control r:id="rId20" w:name="Objeto 16" w:shapeid="_x0000_i1040"/>
+          <v:shape id="_x0000_i1123" type="#_x0000_t75" style="width:20.05pt;height:18.15pt" o:ole="">
+            <v:imagedata r:id="rId4" o:title=""/>
+          </v:shape>
+          <w:control r:id="rId22" w:name="Objeto 16" w:shapeid="_x0000_i1123"/>
         </w:object>
       </w:r>
       <w:r>
@@ -813,10 +813,10 @@
           <w:szCs w:val="24"/>
         </w:rPr>
         <w:object w:dxaOrig="1440" w:dyaOrig="1440">
-          <v:shape id="_x0000_i1041" type="#_x0000_t75" style="width:18.15pt;height:18.15pt" o:ole="">
-            <v:imagedata r:id="rId4" o:title=""/>
-          </v:shape>
-          <w:control r:id="rId21" w:name="Objeto 17" w:shapeid="_x0000_i1041"/>
+          <v:shape id="_x0000_i1126" type="#_x0000_t75" style="width:20.05pt;height:18.15pt" o:ole="">
+            <v:imagedata r:id="rId4" o:title=""/>
+          </v:shape>
+          <w:control r:id="rId23" w:name="Objeto 17" w:shapeid="_x0000_i1126"/>
         </w:object>
       </w:r>
       <w:r>
@@ -884,10 +884,10 @@
           <w:szCs w:val="24"/>
         </w:rPr>
         <w:object w:dxaOrig="1440" w:dyaOrig="1440">
-          <v:shape id="_x0000_i1042" type="#_x0000_t75" style="width:18.15pt;height:18.15pt" o:ole="">
-            <v:imagedata r:id="rId4" o:title=""/>
-          </v:shape>
-          <w:control r:id="rId22" w:name="Objeto 18" w:shapeid="_x0000_i1042"/>
+          <v:shape id="_x0000_i1129" type="#_x0000_t75" style="width:20.05pt;height:18.15pt" o:ole="">
+            <v:imagedata r:id="rId4" o:title=""/>
+          </v:shape>
+          <w:control r:id="rId24" w:name="Objeto 18" w:shapeid="_x0000_i1129"/>
         </w:object>
       </w:r>
       <w:r>
@@ -915,10 +915,10 @@
           <w:szCs w:val="24"/>
         </w:rPr>
         <w:object w:dxaOrig="1440" w:dyaOrig="1440">
-          <v:shape id="_x0000_i1043" type="#_x0000_t75" style="width:18.15pt;height:18.15pt" o:ole="">
-            <v:imagedata r:id="rId4" o:title=""/>
-          </v:shape>
-          <w:control r:id="rId23" w:name="Objeto 19" w:shapeid="_x0000_i1043"/>
+          <v:shape id="_x0000_i1132" type="#_x0000_t75" style="width:20.05pt;height:18.15pt" o:ole="">
+            <v:imagedata r:id="rId4" o:title=""/>
+          </v:shape>
+          <w:control r:id="rId25" w:name="Objeto 19" w:shapeid="_x0000_i1132"/>
         </w:object>
       </w:r>
       <w:r>
@@ -956,10 +956,10 @@
           <w:szCs w:val="24"/>
         </w:rPr>
         <w:object w:dxaOrig="1440" w:dyaOrig="1440">
-          <v:shape id="_x0000_i1044" type="#_x0000_t75" style="width:18.15pt;height:18.15pt" o:ole="">
-            <v:imagedata r:id="rId4" o:title=""/>
-          </v:shape>
-          <w:control r:id="rId24" w:name="Objeto 20" w:shapeid="_x0000_i1044"/>
+          <v:shape id="_x0000_i1135" type="#_x0000_t75" style="width:20.05pt;height:18.15pt" o:ole="">
+            <v:imagedata r:id="rId4" o:title=""/>
+          </v:shape>
+          <w:control r:id="rId26" w:name="Objeto 20" w:shapeid="_x0000_i1135"/>
         </w:object>
       </w:r>
       <w:r>
@@ -1028,10 +1028,10 @@
         </w:rPr>
         <w:lastRenderedPageBreak/>
         <w:object w:dxaOrig="1440" w:dyaOrig="1440">
-          <v:shape id="_x0000_i1045" type="#_x0000_t75" style="width:18.15pt;height:18.15pt" o:ole="">
-            <v:imagedata r:id="rId4" o:title=""/>
-          </v:shape>
-          <w:control r:id="rId25" w:name="Objeto 21" w:shapeid="_x0000_i1045"/>
+          <v:shape id="_x0000_i1138" type="#_x0000_t75" style="width:20.05pt;height:18.15pt" o:ole="">
+            <v:imagedata r:id="rId4" o:title=""/>
+          </v:shape>
+          <w:control r:id="rId27" w:name="Objeto 21" w:shapeid="_x0000_i1138"/>
         </w:object>
       </w:r>
       <w:r>
@@ -1059,10 +1059,10 @@
           <w:szCs w:val="24"/>
         </w:rPr>
         <w:object w:dxaOrig="1440" w:dyaOrig="1440">
-          <v:shape id="_x0000_i1046" type="#_x0000_t75" style="width:18.15pt;height:18.15pt" o:ole="">
-            <v:imagedata r:id="rId4" o:title=""/>
-          </v:shape>
-          <w:control r:id="rId26" w:name="Objeto 22" w:shapeid="_x0000_i1046"/>
+          <v:shape id="_x0000_i1141" type="#_x0000_t75" style="width:20.05pt;height:18.15pt" o:ole="">
+            <v:imagedata r:id="rId4" o:title=""/>
+          </v:shape>
+          <w:control r:id="rId28" w:name="Objeto 22" w:shapeid="_x0000_i1141"/>
         </w:object>
       </w:r>
       <w:r>
@@ -1109,10 +1109,10 @@
           <w:szCs w:val="24"/>
         </w:rPr>
         <w:object w:dxaOrig="1440" w:dyaOrig="1440">
-          <v:shape id="_x0000_i1047" type="#_x0000_t75" style="width:18.15pt;height:18.15pt" o:ole="">
-            <v:imagedata r:id="rId4" o:title=""/>
-          </v:shape>
-          <w:control r:id="rId27" w:name="Objeto 23" w:shapeid="_x0000_i1047"/>
+          <v:shape id="_x0000_i1144" type="#_x0000_t75" style="width:20.05pt;height:18.15pt" o:ole="">
+            <v:imagedata r:id="rId4" o:title=""/>
+          </v:shape>
+          <w:control r:id="rId29" w:name="Objeto 23" w:shapeid="_x0000_i1144"/>
         </w:object>
       </w:r>
       <w:r>
@@ -1180,10 +1180,10 @@
           <w:szCs w:val="24"/>
         </w:rPr>
         <w:object w:dxaOrig="1440" w:dyaOrig="1440">
-          <v:shape id="_x0000_i1048" type="#_x0000_t75" style="width:18.15pt;height:18.15pt" o:ole="">
-            <v:imagedata r:id="rId4" o:title=""/>
-          </v:shape>
-          <w:control r:id="rId28" w:name="Objeto 24" w:shapeid="_x0000_i1048"/>
+          <v:shape id="_x0000_i1147" type="#_x0000_t75" style="width:20.05pt;height:18.15pt" o:ole="">
+            <v:imagedata r:id="rId4" o:title=""/>
+          </v:shape>
+          <w:control r:id="rId30" w:name="Objeto 24" w:shapeid="_x0000_i1147"/>
         </w:object>
       </w:r>
       <w:r>
@@ -1230,10 +1230,10 @@
           <w:szCs w:val="24"/>
         </w:rPr>
         <w:object w:dxaOrig="1440" w:dyaOrig="1440">
-          <v:shape id="_x0000_i1049" type="#_x0000_t75" style="width:18.15pt;height:18.15pt" o:ole="">
-            <v:imagedata r:id="rId4" o:title=""/>
-          </v:shape>
-          <w:control r:id="rId29" w:name="Objeto 25" w:shapeid="_x0000_i1049"/>
+          <v:shape id="_x0000_i1150" type="#_x0000_t75" style="width:20.05pt;height:18.15pt" o:ole="">
+            <v:imagedata r:id="rId4" o:title=""/>
+          </v:shape>
+          <w:control r:id="rId31" w:name="Objeto 25" w:shapeid="_x0000_i1150"/>
         </w:object>
       </w:r>
       <w:r>
@@ -1281,10 +1281,10 @@
           <w:szCs w:val="24"/>
         </w:rPr>
         <w:object w:dxaOrig="1440" w:dyaOrig="1440">
-          <v:shape id="_x0000_i1050" type="#_x0000_t75" style="width:18.15pt;height:18.15pt" o:ole="">
-            <v:imagedata r:id="rId4" o:title=""/>
-          </v:shape>
-          <w:control r:id="rId30" w:name="Objeto 26" w:shapeid="_x0000_i1050"/>
+          <v:shape id="_x0000_i1153" type="#_x0000_t75" style="width:20.05pt;height:18.15pt" o:ole="">
+            <v:imagedata r:id="rId4" o:title=""/>
+          </v:shape>
+          <w:control r:id="rId32" w:name="Objeto 26" w:shapeid="_x0000_i1153"/>
         </w:object>
       </w:r>
       <w:r>
@@ -1352,10 +1352,10 @@
           <w:szCs w:val="24"/>
         </w:rPr>
         <w:object w:dxaOrig="1440" w:dyaOrig="1440">
-          <v:shape id="_x0000_i1051" type="#_x0000_t75" style="width:18.15pt;height:18.15pt" o:ole="">
-            <v:imagedata r:id="rId4" o:title=""/>
-          </v:shape>
-          <w:control r:id="rId31" w:name="Objeto 27" w:shapeid="_x0000_i1051"/>
+          <v:shape id="_x0000_i1156" type="#_x0000_t75" style="width:20.05pt;height:18.15pt" o:ole="">
+            <v:imagedata r:id="rId4" o:title=""/>
+          </v:shape>
+          <w:control r:id="rId33" w:name="Objeto 27" w:shapeid="_x0000_i1156"/>
         </w:object>
       </w:r>
       <w:r>
@@ -1403,10 +1403,10 @@
           <w:szCs w:val="24"/>
         </w:rPr>
         <w:object w:dxaOrig="1440" w:dyaOrig="1440">
-          <v:shape id="_x0000_i1052" type="#_x0000_t75" style="width:18.15pt;height:18.15pt" o:ole="">
-            <v:imagedata r:id="rId4" o:title=""/>
-          </v:shape>
-          <w:control r:id="rId32" w:name="Objeto 28" w:shapeid="_x0000_i1052"/>
+          <v:shape id="_x0000_i1159" type="#_x0000_t75" style="width:20.05pt;height:18.15pt" o:ole="">
+            <v:imagedata r:id="rId4" o:title=""/>
+          </v:shape>
+          <w:control r:id="rId34" w:name="Objeto 28" w:shapeid="_x0000_i1159"/>
         </w:object>
       </w:r>
       <w:r>
@@ -1434,10 +1434,10 @@
           <w:szCs w:val="24"/>
         </w:rPr>
         <w:object w:dxaOrig="1440" w:dyaOrig="1440">
-          <v:shape id="_x0000_i1053" type="#_x0000_t75" style="width:18.15pt;height:18.15pt" o:ole="">
-            <v:imagedata r:id="rId4" o:title=""/>
-          </v:shape>
-          <w:control r:id="rId33" w:name="Objeto 29" w:shapeid="_x0000_i1053"/>
+          <v:shape id="_x0000_i1162" type="#_x0000_t75" style="width:20.05pt;height:18.15pt" o:ole="">
+            <v:imagedata r:id="rId4" o:title=""/>
+          </v:shape>
+          <w:control r:id="rId35" w:name="Objeto 29" w:shapeid="_x0000_i1162"/>
         </w:object>
       </w:r>
       <w:r>
@@ -1484,10 +1484,10 @@
           <w:szCs w:val="24"/>
         </w:rPr>
         <w:object w:dxaOrig="1440" w:dyaOrig="1440">
-          <v:shape id="_x0000_i1054" type="#_x0000_t75" style="width:18.15pt;height:18.15pt" o:ole="">
-            <v:imagedata r:id="rId4" o:title=""/>
-          </v:shape>
-          <w:control r:id="rId34" w:name="Objeto 30" w:shapeid="_x0000_i1054"/>
+          <v:shape id="_x0000_i1165" type="#_x0000_t75" style="width:20.05pt;height:18.15pt" o:ole="">
+            <v:imagedata r:id="rId4" o:title=""/>
+          </v:shape>
+          <w:control r:id="rId36" w:name="Objeto 30" w:shapeid="_x0000_i1165"/>
         </w:object>
       </w:r>
       <w:r>
@@ -1555,10 +1555,10 @@
           <w:szCs w:val="24"/>
         </w:rPr>
         <w:object w:dxaOrig="1440" w:dyaOrig="1440">
-          <v:shape id="_x0000_i1055" type="#_x0000_t75" style="width:18.15pt;height:18.15pt" o:ole="">
-            <v:imagedata r:id="rId4" o:title=""/>
-          </v:shape>
-          <w:control r:id="rId35" w:name="Objeto 31" w:shapeid="_x0000_i1055"/>
+          <v:shape id="_x0000_i1168" type="#_x0000_t75" style="width:20.05pt;height:18.15pt" o:ole="">
+            <v:imagedata r:id="rId4" o:title=""/>
+          </v:shape>
+          <w:control r:id="rId37" w:name="Objeto 31" w:shapeid="_x0000_i1168"/>
         </w:object>
       </w:r>
       <w:r>
@@ -1586,10 +1586,10 @@
           <w:szCs w:val="24"/>
         </w:rPr>
         <w:object w:dxaOrig="1440" w:dyaOrig="1440">
-          <v:shape id="_x0000_i1056" type="#_x0000_t75" style="width:18.15pt;height:18.15pt" o:ole="">
-            <v:imagedata r:id="rId4" o:title=""/>
-          </v:shape>
-          <w:control r:id="rId36" w:name="Objeto 32" w:shapeid="_x0000_i1056"/>
+          <v:shape id="_x0000_i1171" type="#_x0000_t75" style="width:20.05pt;height:18.15pt" o:ole="">
+            <v:imagedata r:id="rId4" o:title=""/>
+          </v:shape>
+          <w:control r:id="rId38" w:name="Objeto 32" w:shapeid="_x0000_i1171"/>
         </w:object>
       </w:r>
       <w:r>
@@ -1617,10 +1617,10 @@
           <w:szCs w:val="24"/>
         </w:rPr>
         <w:object w:dxaOrig="1440" w:dyaOrig="1440">
-          <v:shape id="_x0000_i1057" type="#_x0000_t75" style="width:18.15pt;height:18.15pt" o:ole="">
-            <v:imagedata r:id="rId4" o:title=""/>
-          </v:shape>
-          <w:control r:id="rId37" w:name="Objeto 33" w:shapeid="_x0000_i1057"/>
+          <v:shape id="_x0000_i1174" type="#_x0000_t75" style="width:20.05pt;height:18.15pt" o:ole="">
+            <v:imagedata r:id="rId4" o:title=""/>
+          </v:shape>
+          <w:control r:id="rId39" w:name="Objeto 33" w:shapeid="_x0000_i1174"/>
         </w:object>
       </w:r>
       <w:r>
@@ -1658,10 +1658,10 @@
           <w:szCs w:val="24"/>
         </w:rPr>
         <w:object w:dxaOrig="1440" w:dyaOrig="1440">
-          <v:shape id="_x0000_i1058" type="#_x0000_t75" style="width:18.15pt;height:18.15pt" o:ole="">
-            <v:imagedata r:id="rId4" o:title=""/>
-          </v:shape>
-          <w:control r:id="rId38" w:name="Objeto 34" w:shapeid="_x0000_i1058"/>
+          <v:shape id="_x0000_i1177" type="#_x0000_t75" style="width:20.05pt;height:18.15pt" o:ole="">
+            <v:imagedata r:id="rId4" o:title=""/>
+          </v:shape>
+          <w:control r:id="rId40" w:name="Objeto 34" w:shapeid="_x0000_i1177"/>
         </w:object>
       </w:r>
       <w:r>
@@ -1689,10 +1689,10 @@
           <w:szCs w:val="24"/>
         </w:rPr>
         <w:object w:dxaOrig="1440" w:dyaOrig="1440">
-          <v:shape id="_x0000_i1059" type="#_x0000_t75" style="width:18.15pt;height:18.15pt" o:ole="">
-            <v:imagedata r:id="rId4" o:title=""/>
-          </v:shape>
-          <w:control r:id="rId39" w:name="Objeto 35" w:shapeid="_x0000_i1059"/>
+          <v:shape id="_x0000_i1180" type="#_x0000_t75" style="width:20.05pt;height:18.15pt" o:ole="">
+            <v:imagedata r:id="rId4" o:title=""/>
+          </v:shape>
+          <w:control r:id="rId41" w:name="Objeto 35" w:shapeid="_x0000_i1180"/>
         </w:object>
       </w:r>
       <w:r>
@@ -1720,10 +1720,10 @@
           <w:szCs w:val="24"/>
         </w:rPr>
         <w:object w:dxaOrig="1440" w:dyaOrig="1440">
-          <v:shape id="_x0000_i1060" type="#_x0000_t75" style="width:18.15pt;height:18.15pt" o:ole="">
-            <v:imagedata r:id="rId4" o:title=""/>
-          </v:shape>
-          <w:control r:id="rId40" w:name="Objeto 36" w:shapeid="_x0000_i1060"/>
+          <v:shape id="_x0000_i1183" type="#_x0000_t75" style="width:20.05pt;height:18.15pt" o:ole="">
+            <v:imagedata r:id="rId4" o:title=""/>
+          </v:shape>
+          <w:control r:id="rId42" w:name="Objeto 36" w:shapeid="_x0000_i1183"/>
         </w:object>
       </w:r>
       <w:r>
@@ -1751,10 +1751,10 @@
           <w:szCs w:val="24"/>
         </w:rPr>
         <w:object w:dxaOrig="1440" w:dyaOrig="1440">
-          <v:shape id="_x0000_i1061" type="#_x0000_t75" style="width:18.15pt;height:18.15pt" o:ole="">
-            <v:imagedata r:id="rId4" o:title=""/>
-          </v:shape>
-          <w:control r:id="rId41" w:name="Objeto 37" w:shapeid="_x0000_i1061"/>
+          <v:shape id="_x0000_i1186" type="#_x0000_t75" style="width:20.05pt;height:18.15pt" o:ole="">
+            <v:imagedata r:id="rId4" o:title=""/>
+          </v:shape>
+          <w:control r:id="rId43" w:name="Objeto 37" w:shapeid="_x0000_i1186"/>
         </w:object>
       </w:r>
       <w:r>
@@ -1822,10 +1822,10 @@
           <w:szCs w:val="24"/>
         </w:rPr>
         <w:object w:dxaOrig="1440" w:dyaOrig="1440">
-          <v:shape id="_x0000_i1062" type="#_x0000_t75" style="width:18.15pt;height:18.15pt" o:ole="">
-            <v:imagedata r:id="rId4" o:title=""/>
-          </v:shape>
-          <w:control r:id="rId42" w:name="Objeto 38" w:shapeid="_x0000_i1062"/>
+          <v:shape id="_x0000_i1189" type="#_x0000_t75" style="width:20.05pt;height:18.15pt" o:ole="">
+            <v:imagedata r:id="rId4" o:title=""/>
+          </v:shape>
+          <w:control r:id="rId44" w:name="Objeto 38" w:shapeid="_x0000_i1189"/>
         </w:object>
       </w:r>
       <w:r>
@@ -1853,10 +1853,10 @@
           <w:szCs w:val="24"/>
         </w:rPr>
         <w:object w:dxaOrig="1440" w:dyaOrig="1440">
-          <v:shape id="_x0000_i1063" type="#_x0000_t75" style="width:18.15pt;height:18.15pt" o:ole="">
-            <v:imagedata r:id="rId4" o:title=""/>
-          </v:shape>
-          <w:control r:id="rId43" w:name="Objeto 39" w:shapeid="_x0000_i1063"/>
+          <v:shape id="_x0000_i1192" type="#_x0000_t75" style="width:20.05pt;height:18.15pt" o:ole="">
+            <v:imagedata r:id="rId4" o:title=""/>
+          </v:shape>
+          <w:control r:id="rId45" w:name="Objeto 39" w:shapeid="_x0000_i1192"/>
         </w:object>
       </w:r>
       <w:r>
@@ -1884,10 +1884,10 @@
           <w:szCs w:val="24"/>
         </w:rPr>
         <w:object w:dxaOrig="1440" w:dyaOrig="1440">
-          <v:shape id="_x0000_i1064" type="#_x0000_t75" style="width:18.15pt;height:18.15pt" o:ole="">
-            <v:imagedata r:id="rId4" o:title=""/>
-          </v:shape>
-          <w:control r:id="rId44" w:name="Objeto 40" w:shapeid="_x0000_i1064"/>
+          <v:shape id="_x0000_i1195" type="#_x0000_t75" style="width:20.05pt;height:18.15pt" o:ole="">
+            <v:imagedata r:id="rId4" o:title=""/>
+          </v:shape>
+          <w:control r:id="rId46" w:name="Objeto 40" w:shapeid="_x0000_i1195"/>
         </w:object>
       </w:r>
       <w:r>
@@ -1915,10 +1915,10 @@
           <w:szCs w:val="24"/>
         </w:rPr>
         <w:object w:dxaOrig="1440" w:dyaOrig="1440">
-          <v:shape id="_x0000_i1065" type="#_x0000_t75" style="width:18.15pt;height:18.15pt" o:ole="">
-            <v:imagedata r:id="rId4" o:title=""/>
-          </v:shape>
-          <w:control r:id="rId45" w:name="Objeto 41" w:shapeid="_x0000_i1065"/>
+          <v:shape id="_x0000_i1198" type="#_x0000_t75" style="width:20.05pt;height:18.15pt" o:ole="">
+            <v:imagedata r:id="rId4" o:title=""/>
+          </v:shape>
+          <w:control r:id="rId47" w:name="Objeto 41" w:shapeid="_x0000_i1198"/>
         </w:object>
       </w:r>
       <w:r>
@@ -1946,10 +1946,10 @@
           <w:szCs w:val="24"/>
         </w:rPr>
         <w:object w:dxaOrig="1440" w:dyaOrig="1440">
-          <v:shape id="_x0000_i1066" type="#_x0000_t75" style="width:18.15pt;height:18.15pt" o:ole="">
-            <v:imagedata r:id="rId4" o:title=""/>
-          </v:shape>
-          <w:control r:id="rId46" w:name="Objeto 42" w:shapeid="_x0000_i1066"/>
+          <v:shape id="_x0000_i1201" type="#_x0000_t75" style="width:20.05pt;height:18.15pt" o:ole="">
+            <v:imagedata r:id="rId4" o:title=""/>
+          </v:shape>
+          <w:control r:id="rId48" w:name="Objeto 42" w:shapeid="_x0000_i1201"/>
         </w:object>
       </w:r>
       <w:r>
@@ -1977,10 +1977,10 @@
           <w:szCs w:val="24"/>
         </w:rPr>
         <w:object w:dxaOrig="1440" w:dyaOrig="1440">
-          <v:shape id="_x0000_i1067" type="#_x0000_t75" style="width:18.15pt;height:18.15pt" o:ole="">
-            <v:imagedata r:id="rId4" o:title=""/>
-          </v:shape>
-          <w:control r:id="rId47" w:name="Objeto 43" w:shapeid="_x0000_i1067"/>
+          <v:shape id="_x0000_i1204" type="#_x0000_t75" style="width:20.05pt;height:18.15pt" o:ole="">
+            <v:imagedata r:id="rId4" o:title=""/>
+          </v:shape>
+          <w:control r:id="rId49" w:name="Objeto 43" w:shapeid="_x0000_i1204"/>
         </w:object>
       </w:r>
       <w:r>
@@ -2009,10 +2009,10 @@
         </w:rPr>
         <w:lastRenderedPageBreak/>
         <w:object w:dxaOrig="1440" w:dyaOrig="1440">
-          <v:shape id="_x0000_i1068" type="#_x0000_t75" style="width:18.15pt;height:18.15pt" o:ole="">
-            <v:imagedata r:id="rId4" o:title=""/>
-          </v:shape>
-          <w:control r:id="rId48" w:name="Objeto 44" w:shapeid="_x0000_i1068"/>
+          <v:shape id="_x0000_i1207" type="#_x0000_t75" style="width:20.05pt;height:18.15pt" o:ole="">
+            <v:imagedata r:id="rId4" o:title=""/>
+          </v:shape>
+          <w:control r:id="rId50" w:name="Objeto 44" w:shapeid="_x0000_i1207"/>
         </w:object>
       </w:r>
       <w:r>
@@ -2049,6 +2049,7 @@
         <w:spacing w:after="0" w:line="240" w:lineRule="auto"/>
         <w:rPr>
           <w:rFonts w:ascii="Times New Roman" w:eastAsia="Times New Roman" w:hAnsi="Times New Roman" w:cs="Times New Roman"/>
+          <w:color w:val="FF0000"/>
           <w:sz w:val="24"/>
           <w:szCs w:val="24"/>
           <w:lang w:eastAsia="es-MX"/>
@@ -2057,6 +2058,7 @@
       <w:r>
         <w:rPr>
           <w:rFonts w:ascii="Times New Roman" w:eastAsia="Times New Roman" w:hAnsi="Symbol" w:cs="Times New Roman"/>
+          <w:color w:val="FF0000"/>
           <w:sz w:val="24"/>
           <w:szCs w:val="24"/>
           <w:lang w:eastAsia="es-MX"/>
@@ -2066,6 +2068,7 @@
       <w:r>
         <w:rPr>
           <w:rFonts w:ascii="Times New Roman" w:eastAsia="Times New Roman" w:hAnsi="Times New Roman" w:cs="Times New Roman"/>
+          <w:color w:val="FF0000"/>
           <w:sz w:val="24"/>
           <w:szCs w:val="24"/>
           <w:lang w:eastAsia="es-MX"/>
@@ -2076,6 +2079,7 @@
       <w:r>
         <w:rPr>
           <w:rFonts w:ascii="Times New Roman" w:eastAsia="Times New Roman" w:hAnsi="Times New Roman" w:cs="Times New Roman"/>
+          <w:color w:val="FF0000"/>
           <w:sz w:val="24"/>
           <w:szCs w:val="24"/>
           <w:lang w:eastAsia="es-MX"/>
@@ -2086,6 +2090,7 @@
       <w:r>
         <w:rPr>
           <w:rFonts w:ascii="Times New Roman" w:eastAsia="Times New Roman" w:hAnsi="Times New Roman" w:cs="Times New Roman"/>
+          <w:color w:val="FF0000"/>
           <w:sz w:val="24"/>
           <w:szCs w:val="24"/>
           <w:lang w:eastAsia="es-MX"/>
@@ -2096,6 +2101,7 @@
       <w:r>
         <w:rPr>
           <w:rFonts w:ascii="Times New Roman" w:eastAsia="Times New Roman" w:hAnsi="Times New Roman" w:cs="Times New Roman"/>
+          <w:color w:val="FF0000"/>
           <w:sz w:val="24"/>
           <w:szCs w:val="24"/>
           <w:lang w:eastAsia="es-MX"/>
@@ -2106,6 +2112,7 @@
       <w:r>
         <w:rPr>
           <w:rFonts w:ascii="Times New Roman" w:eastAsia="Times New Roman" w:hAnsi="Times New Roman" w:cs="Times New Roman"/>
+          <w:color w:val="FF0000"/>
           <w:sz w:val="24"/>
           <w:szCs w:val="24"/>
           <w:lang w:eastAsia="es-MX"/>
@@ -2116,227 +2123,316 @@
     <w:p>
       <w:pPr>
         <w:rPr>
+          <w:rFonts w:ascii="Times New Roman" w:eastAsia="Times New Roman" w:hAnsi="Times New Roman" w:cs="Times New Roman"/>
+          <w:color w:val="FF0000"/>
+          <w:sz w:val="24"/>
+          <w:szCs w:val="24"/>
+          <w:lang w:val="en-US" w:eastAsia="es-MX"/>
+        </w:rPr>
+      </w:pPr>
+      <w:r>
+        <w:rPr>
+          <w:rFonts w:ascii="Times New Roman" w:eastAsia="Times New Roman" w:hAnsi="Times New Roman" w:cs="Times New Roman"/>
+          <w:color w:val="FF0000"/>
+          <w:sz w:val="24"/>
+          <w:szCs w:val="24"/>
+        </w:rPr>
+        <w:object w:dxaOrig="1440" w:dyaOrig="1440">
+          <v:shape id="_x0000_i1257" type="#_x0000_t75" style="width:20.05pt;height:18.15pt" o:ole="">
+            <v:imagedata r:id="rId4" o:title=""/>
+          </v:shape>
+          <w:control r:id="rId51" w:name="Objeto 45" w:shapeid="_x0000_i1257"/>
+        </w:object>
+      </w:r>
+      <w:r>
+        <w:rPr>
+          <w:rFonts w:ascii="Times New Roman" w:eastAsia="Times New Roman" w:hAnsi="Times New Roman" w:cs="Times New Roman"/>
+          <w:color w:val="FF0000"/>
+          <w:sz w:val="24"/>
+          <w:szCs w:val="24"/>
+          <w:lang w:val="en-US" w:eastAsia="es-MX"/>
+        </w:rPr>
+        <w:t>a) 0G</w:t>
+      </w:r>
+      <w:r>
+        <w:rPr>
+          <w:rFonts w:ascii="Times New Roman" w:eastAsia="Times New Roman" w:hAnsi="Times New Roman" w:cs="Times New Roman"/>
+          <w:color w:val="FF0000"/>
+          <w:sz w:val="24"/>
+          <w:szCs w:val="24"/>
+          <w:lang w:val="en-US" w:eastAsia="es-MX"/>
+        </w:rPr>
+        <w:br/>
+      </w:r>
+      <w:r>
+        <w:rPr>
+          <w:rFonts w:ascii="Times New Roman" w:eastAsia="Times New Roman" w:hAnsi="Times New Roman" w:cs="Times New Roman"/>
+          <w:color w:val="FF0000"/>
+          <w:sz w:val="24"/>
+          <w:szCs w:val="24"/>
+        </w:rPr>
+        <w:object w:dxaOrig="1440" w:dyaOrig="1440">
+          <v:shape id="_x0000_i1256" type="#_x0000_t75" style="width:20.05pt;height:18.15pt" o:ole="">
+            <v:imagedata r:id="rId4" o:title=""/>
+          </v:shape>
+          <w:control r:id="rId52" w:name="Objeto 46" w:shapeid="_x0000_i1256"/>
+        </w:object>
+      </w:r>
+      <w:r>
+        <w:rPr>
+          <w:rFonts w:ascii="Times New Roman" w:eastAsia="Times New Roman" w:hAnsi="Times New Roman" w:cs="Times New Roman"/>
+          <w:color w:val="FF0000"/>
+          <w:sz w:val="24"/>
+          <w:szCs w:val="24"/>
+          <w:lang w:val="en-US" w:eastAsia="es-MX"/>
+        </w:rPr>
+        <w:t xml:space="preserve">b) </w:t>
+      </w:r>
+      <w:r>
+        <w:rPr>
+          <w:rFonts w:ascii="Times New Roman" w:eastAsia="Times New Roman" w:hAnsi="Times New Roman" w:cs="Times New Roman"/>
+          <w:color w:val="FF0000"/>
+          <w:sz w:val="24"/>
+          <w:szCs w:val="24"/>
+          <w:highlight w:val="yellow"/>
+          <w:lang w:val="en-US" w:eastAsia="es-MX"/>
+        </w:rPr>
+        <w:t>1G</w:t>
+      </w:r>
+      <w:r>
+        <w:rPr>
+          <w:rFonts w:ascii="Times New Roman" w:eastAsia="Times New Roman" w:hAnsi="Times New Roman" w:cs="Times New Roman"/>
+          <w:color w:val="FF0000"/>
+          <w:sz w:val="24"/>
+          <w:szCs w:val="24"/>
+          <w:lang w:val="en-US" w:eastAsia="es-MX"/>
+        </w:rPr>
+        <w:br/>
+      </w:r>
+      <w:r>
+        <w:rPr>
+          <w:rFonts w:ascii="Times New Roman" w:eastAsia="Times New Roman" w:hAnsi="Times New Roman" w:cs="Times New Roman"/>
+          <w:color w:val="FF0000"/>
+          <w:sz w:val="24"/>
+          <w:szCs w:val="24"/>
+        </w:rPr>
+        <w:object w:dxaOrig="1440" w:dyaOrig="1440">
+          <v:shape id="_x0000_i1255" type="#_x0000_t75" style="width:20.05pt;height:18.15pt" o:ole="">
+            <v:imagedata r:id="rId4" o:title=""/>
+          </v:shape>
+          <w:control r:id="rId53" w:name="Objeto 47" w:shapeid="_x0000_i1255"/>
+        </w:object>
+      </w:r>
+      <w:r>
+        <w:rPr>
+          <w:rFonts w:ascii="Times New Roman" w:eastAsia="Times New Roman" w:hAnsi="Times New Roman" w:cs="Times New Roman"/>
+          <w:color w:val="FF0000"/>
+          <w:sz w:val="24"/>
+          <w:szCs w:val="24"/>
+          <w:lang w:val="en-US" w:eastAsia="es-MX"/>
+        </w:rPr>
+        <w:t>c) 2G</w:t>
+      </w:r>
+      <w:r>
+        <w:rPr>
+          <w:rFonts w:ascii="Times New Roman" w:eastAsia="Times New Roman" w:hAnsi="Times New Roman" w:cs="Times New Roman"/>
+          <w:color w:val="FF0000"/>
+          <w:sz w:val="24"/>
+          <w:szCs w:val="24"/>
+          <w:lang w:val="en-US" w:eastAsia="es-MX"/>
+        </w:rPr>
+        <w:br/>
+      </w:r>
+      <w:r>
+        <w:rPr>
+          <w:rFonts w:ascii="Times New Roman" w:eastAsia="Times New Roman" w:hAnsi="Times New Roman" w:cs="Times New Roman"/>
+          <w:color w:val="FF0000"/>
+          <w:sz w:val="24"/>
+          <w:szCs w:val="24"/>
+        </w:rPr>
+        <w:object w:dxaOrig="1440" w:dyaOrig="1440">
+          <v:shape id="_x0000_i1254" type="#_x0000_t75" style="width:20.05pt;height:18.15pt" o:ole="">
+            <v:imagedata r:id="rId4" o:title=""/>
+          </v:shape>
+          <w:control r:id="rId54" w:name="Objeto 48" w:shapeid="_x0000_i1254"/>
+        </w:object>
+      </w:r>
+      <w:r>
+        <w:rPr>
+          <w:rFonts w:ascii="Times New Roman" w:eastAsia="Times New Roman" w:hAnsi="Times New Roman" w:cs="Times New Roman"/>
+          <w:color w:val="FF0000"/>
+          <w:sz w:val="24"/>
+          <w:szCs w:val="24"/>
+          <w:lang w:val="en-US" w:eastAsia="es-MX"/>
+        </w:rPr>
+        <w:t>d) 2.5G</w:t>
+      </w:r>
+      <w:r>
+        <w:rPr>
+          <w:rFonts w:ascii="Times New Roman" w:eastAsia="Times New Roman" w:hAnsi="Times New Roman" w:cs="Times New Roman"/>
+          <w:color w:val="FF0000"/>
+          <w:sz w:val="24"/>
+          <w:szCs w:val="24"/>
+          <w:lang w:val="en-US" w:eastAsia="es-MX"/>
+        </w:rPr>
+        <w:br/>
+      </w:r>
+      <w:r>
+        <w:rPr>
+          <w:rFonts w:ascii="Times New Roman" w:eastAsia="Times New Roman" w:hAnsi="Times New Roman" w:cs="Times New Roman"/>
+          <w:color w:val="FF0000"/>
+          <w:sz w:val="24"/>
+          <w:szCs w:val="24"/>
+        </w:rPr>
+        <w:object w:dxaOrig="1440" w:dyaOrig="1440">
+          <v:shape id="_x0000_i1253" type="#_x0000_t75" style="width:20.05pt;height:18.15pt" o:ole="">
+            <v:imagedata r:id="rId4" o:title=""/>
+          </v:shape>
+          <w:control r:id="rId55" w:name="Objeto 49" w:shapeid="_x0000_i1253"/>
+        </w:object>
+      </w:r>
+      <w:r>
+        <w:rPr>
+          <w:rFonts w:ascii="Times New Roman" w:eastAsia="Times New Roman" w:hAnsi="Times New Roman" w:cs="Times New Roman"/>
+          <w:color w:val="FF0000"/>
+          <w:sz w:val="24"/>
+          <w:szCs w:val="24"/>
+          <w:lang w:val="en-US" w:eastAsia="es-MX"/>
+        </w:rPr>
+        <w:t>e) 3G</w:t>
+      </w:r>
+      <w:r>
+        <w:rPr>
+          <w:rFonts w:ascii="Times New Roman" w:eastAsia="Times New Roman" w:hAnsi="Times New Roman" w:cs="Times New Roman"/>
+          <w:color w:val="FF0000"/>
+          <w:sz w:val="24"/>
+          <w:szCs w:val="24"/>
+          <w:lang w:val="en-US" w:eastAsia="es-MX"/>
+        </w:rPr>
+        <w:br/>
+      </w:r>
+      <w:r>
+        <w:rPr>
+          <w:rFonts w:ascii="Times New Roman" w:eastAsia="Times New Roman" w:hAnsi="Times New Roman" w:cs="Times New Roman"/>
+          <w:color w:val="FF0000"/>
+          <w:sz w:val="24"/>
+          <w:szCs w:val="24"/>
+        </w:rPr>
+        <w:object w:dxaOrig="1440" w:dyaOrig="1440">
+          <v:shape id="_x0000_i1252" type="#_x0000_t75" style="width:20.05pt;height:18.15pt" o:ole="">
+            <v:imagedata r:id="rId4" o:title=""/>
+          </v:shape>
+          <w:control r:id="rId56" w:name="Objeto 50" w:shapeid="_x0000_i1252"/>
+        </w:object>
+      </w:r>
+      <w:r>
+        <w:rPr>
+          <w:rFonts w:ascii="Times New Roman" w:eastAsia="Times New Roman" w:hAnsi="Times New Roman" w:cs="Times New Roman"/>
+          <w:color w:val="FF0000"/>
+          <w:sz w:val="24"/>
+          <w:szCs w:val="24"/>
+          <w:lang w:val="en-US" w:eastAsia="es-MX"/>
+        </w:rPr>
+        <w:t>f) 3.5G</w:t>
+      </w:r>
+      <w:r>
+        <w:rPr>
+          <w:rFonts w:ascii="Times New Roman" w:eastAsia="Times New Roman" w:hAnsi="Times New Roman" w:cs="Times New Roman"/>
+          <w:color w:val="FF0000"/>
+          <w:sz w:val="24"/>
+          <w:szCs w:val="24"/>
+          <w:lang w:val="en-US" w:eastAsia="es-MX"/>
+        </w:rPr>
+        <w:br/>
+      </w:r>
+      <w:r>
+        <w:rPr>
+          <w:rFonts w:ascii="Times New Roman" w:eastAsia="Times New Roman" w:hAnsi="Times New Roman" w:cs="Times New Roman"/>
+          <w:color w:val="FF0000"/>
+          <w:sz w:val="24"/>
+          <w:szCs w:val="24"/>
+        </w:rPr>
+        <w:object w:dxaOrig="1440" w:dyaOrig="1440">
+          <v:shape id="_x0000_i1251" type="#_x0000_t75" style="width:20.05pt;height:18.15pt" o:ole="">
+            <v:imagedata r:id="rId4" o:title=""/>
+          </v:shape>
+          <w:control r:id="rId57" w:name="Objeto 51" w:shapeid="_x0000_i1251"/>
+        </w:object>
+      </w:r>
+      <w:r>
+        <w:rPr>
+          <w:rFonts w:ascii="Times New Roman" w:eastAsia="Times New Roman" w:hAnsi="Times New Roman" w:cs="Times New Roman"/>
+          <w:color w:val="FF0000"/>
+          <w:sz w:val="24"/>
+          <w:szCs w:val="24"/>
+          <w:lang w:val="en-US" w:eastAsia="es-MX"/>
+        </w:rPr>
+        <w:t>g) 4G</w:t>
+      </w:r>
+    </w:p>
+    <w:p>
+      <w:pPr>
+        <w:rPr>
+          <w:color w:val="FF0000"/>
           <w:lang w:val="en-US"/>
         </w:rPr>
       </w:pPr>
       <w:r>
         <w:rPr>
           <w:rFonts w:ascii="Times New Roman" w:eastAsia="Times New Roman" w:hAnsi="Times New Roman" w:cs="Times New Roman"/>
-          <w:sz w:val="24"/>
-          <w:szCs w:val="24"/>
-        </w:rPr>
-        <w:object w:dxaOrig="1440" w:dyaOrig="1440">
-          <v:shape id="_x0000_i1069" type="#_x0000_t75" style="width:18.15pt;height:18.15pt" o:ole="">
-            <v:imagedata r:id="rId4" o:title=""/>
-          </v:shape>
-          <w:control r:id="rId49" w:name="Objeto 45" w:shapeid="_x0000_i1069"/>
-        </w:object>
-      </w:r>
-      <w:r>
-        <w:rPr>
-          <w:rFonts w:ascii="Times New Roman" w:eastAsia="Times New Roman" w:hAnsi="Times New Roman" w:cs="Times New Roman"/>
-          <w:sz w:val="24"/>
-          <w:szCs w:val="24"/>
-          <w:lang w:val="en-US" w:eastAsia="es-MX"/>
-        </w:rPr>
-        <w:t>a) 0G</w:t>
-      </w:r>
-      <w:r>
-        <w:rPr>
-          <w:rFonts w:ascii="Times New Roman" w:eastAsia="Times New Roman" w:hAnsi="Times New Roman" w:cs="Times New Roman"/>
-          <w:sz w:val="24"/>
-          <w:szCs w:val="24"/>
-          <w:lang w:val="en-US" w:eastAsia="es-MX"/>
-        </w:rPr>
-        <w:br/>
-      </w:r>
-      <w:r>
-        <w:rPr>
-          <w:rFonts w:ascii="Times New Roman" w:eastAsia="Times New Roman" w:hAnsi="Times New Roman" w:cs="Times New Roman"/>
-          <w:sz w:val="24"/>
-          <w:szCs w:val="24"/>
-        </w:rPr>
-        <w:object w:dxaOrig="1440" w:dyaOrig="1440">
-          <v:shape id="_x0000_i1070" type="#_x0000_t75" style="width:18.15pt;height:18.15pt" o:ole="">
-            <v:imagedata r:id="rId4" o:title=""/>
-          </v:shape>
-          <w:control r:id="rId50" w:name="Objeto 46" w:shapeid="_x0000_i1070"/>
-        </w:object>
-      </w:r>
-      <w:r>
-        <w:rPr>
-          <w:rFonts w:ascii="Times New Roman" w:eastAsia="Times New Roman" w:hAnsi="Times New Roman" w:cs="Times New Roman"/>
-          <w:sz w:val="24"/>
-          <w:szCs w:val="24"/>
-          <w:lang w:val="en-US" w:eastAsia="es-MX"/>
-        </w:rPr>
-        <w:t xml:space="preserve">b) </w:t>
-      </w:r>
-      <w:r>
-        <w:rPr>
-          <w:rFonts w:ascii="Times New Roman" w:eastAsia="Times New Roman" w:hAnsi="Times New Roman" w:cs="Times New Roman"/>
-          <w:sz w:val="24"/>
-          <w:szCs w:val="24"/>
-          <w:highlight w:val="yellow"/>
-          <w:lang w:val="en-US" w:eastAsia="es-MX"/>
-        </w:rPr>
-        <w:t>1G</w:t>
-      </w:r>
-      <w:r>
-        <w:rPr>
-          <w:rFonts w:ascii="Times New Roman" w:eastAsia="Times New Roman" w:hAnsi="Times New Roman" w:cs="Times New Roman"/>
-          <w:sz w:val="24"/>
-          <w:szCs w:val="24"/>
-          <w:lang w:val="en-US" w:eastAsia="es-MX"/>
-        </w:rPr>
-        <w:br/>
-      </w:r>
-      <w:r>
-        <w:rPr>
-          <w:rFonts w:ascii="Times New Roman" w:eastAsia="Times New Roman" w:hAnsi="Times New Roman" w:cs="Times New Roman"/>
-          <w:sz w:val="24"/>
-          <w:szCs w:val="24"/>
-        </w:rPr>
-        <w:object w:dxaOrig="1440" w:dyaOrig="1440">
-          <v:shape id="_x0000_i1071" type="#_x0000_t75" style="width:18.15pt;height:18.15pt" o:ole="">
-            <v:imagedata r:id="rId4" o:title=""/>
-          </v:shape>
-          <w:control r:id="rId51" w:name="Objeto 47" w:shapeid="_x0000_i1071"/>
-        </w:object>
-      </w:r>
-      <w:r>
-        <w:rPr>
-          <w:rFonts w:ascii="Times New Roman" w:eastAsia="Times New Roman" w:hAnsi="Times New Roman" w:cs="Times New Roman"/>
-          <w:sz w:val="24"/>
-          <w:szCs w:val="24"/>
-          <w:lang w:val="en-US" w:eastAsia="es-MX"/>
-        </w:rPr>
-        <w:t>c) 2G</w:t>
-      </w:r>
-      <w:r>
-        <w:rPr>
-          <w:rFonts w:ascii="Times New Roman" w:eastAsia="Times New Roman" w:hAnsi="Times New Roman" w:cs="Times New Roman"/>
-          <w:sz w:val="24"/>
-          <w:szCs w:val="24"/>
-          <w:lang w:val="en-US" w:eastAsia="es-MX"/>
-        </w:rPr>
-        <w:br/>
-      </w:r>
-      <w:r>
-        <w:rPr>
-          <w:rFonts w:ascii="Times New Roman" w:eastAsia="Times New Roman" w:hAnsi="Times New Roman" w:cs="Times New Roman"/>
-          <w:sz w:val="24"/>
-          <w:szCs w:val="24"/>
-        </w:rPr>
-        <w:object w:dxaOrig="1440" w:dyaOrig="1440">
-          <v:shape id="_x0000_i1072" type="#_x0000_t75" style="width:18.15pt;height:18.15pt" o:ole="">
-            <v:imagedata r:id="rId4" o:title=""/>
-          </v:shape>
-          <w:control r:id="rId52" w:name="Objeto 48" w:shapeid="_x0000_i1072"/>
-        </w:object>
-      </w:r>
-      <w:r>
-        <w:rPr>
-          <w:rFonts w:ascii="Times New Roman" w:eastAsia="Times New Roman" w:hAnsi="Times New Roman" w:cs="Times New Roman"/>
-          <w:sz w:val="24"/>
-          <w:szCs w:val="24"/>
-          <w:lang w:val="en-US" w:eastAsia="es-MX"/>
-        </w:rPr>
-        <w:t>d) 2.5G</w:t>
-      </w:r>
-      <w:r>
-        <w:rPr>
-          <w:rFonts w:ascii="Times New Roman" w:eastAsia="Times New Roman" w:hAnsi="Times New Roman" w:cs="Times New Roman"/>
-          <w:sz w:val="24"/>
-          <w:szCs w:val="24"/>
-          <w:lang w:val="en-US" w:eastAsia="es-MX"/>
-        </w:rPr>
-        <w:br/>
-      </w:r>
-      <w:r>
-        <w:rPr>
-          <w:rFonts w:ascii="Times New Roman" w:eastAsia="Times New Roman" w:hAnsi="Times New Roman" w:cs="Times New Roman"/>
-          <w:sz w:val="24"/>
-          <w:szCs w:val="24"/>
-        </w:rPr>
-        <w:object w:dxaOrig="1440" w:dyaOrig="1440">
-          <v:shape id="_x0000_i1073" type="#_x0000_t75" style="width:18.15pt;height:18.15pt" o:ole="">
-            <v:imagedata r:id="rId4" o:title=""/>
-          </v:shape>
-          <w:control r:id="rId53" w:name="Objeto 49" w:shapeid="_x0000_i1073"/>
-        </w:object>
-      </w:r>
-      <w:r>
-        <w:rPr>
-          <w:rFonts w:ascii="Times New Roman" w:eastAsia="Times New Roman" w:hAnsi="Times New Roman" w:cs="Times New Roman"/>
-          <w:sz w:val="24"/>
-          <w:szCs w:val="24"/>
-          <w:lang w:val="en-US" w:eastAsia="es-MX"/>
-        </w:rPr>
-        <w:t>e) 3G</w:t>
-      </w:r>
-      <w:r>
-        <w:rPr>
-          <w:rFonts w:ascii="Times New Roman" w:eastAsia="Times New Roman" w:hAnsi="Times New Roman" w:cs="Times New Roman"/>
-          <w:sz w:val="24"/>
-          <w:szCs w:val="24"/>
-          <w:lang w:val="en-US" w:eastAsia="es-MX"/>
-        </w:rPr>
-        <w:br/>
-      </w:r>
-      <w:r>
-        <w:rPr>
-          <w:rFonts w:ascii="Times New Roman" w:eastAsia="Times New Roman" w:hAnsi="Times New Roman" w:cs="Times New Roman"/>
-          <w:sz w:val="24"/>
-          <w:szCs w:val="24"/>
-        </w:rPr>
-        <w:object w:dxaOrig="1440" w:dyaOrig="1440">
-          <v:shape id="_x0000_i1074" type="#_x0000_t75" style="width:18.15pt;height:18.15pt" o:ole="">
-            <v:imagedata r:id="rId4" o:title=""/>
-          </v:shape>
-          <w:control r:id="rId54" w:name="Objeto 50" w:shapeid="_x0000_i1074"/>
-        </w:object>
-      </w:r>
-      <w:r>
-        <w:rPr>
-          <w:rFonts w:ascii="Times New Roman" w:eastAsia="Times New Roman" w:hAnsi="Times New Roman" w:cs="Times New Roman"/>
-          <w:sz w:val="24"/>
-          <w:szCs w:val="24"/>
-          <w:lang w:val="en-US" w:eastAsia="es-MX"/>
-        </w:rPr>
-        <w:t>f) 3.5G</w:t>
-      </w:r>
-      <w:r>
-        <w:rPr>
-          <w:rFonts w:ascii="Times New Roman" w:eastAsia="Times New Roman" w:hAnsi="Times New Roman" w:cs="Times New Roman"/>
-          <w:sz w:val="24"/>
-          <w:szCs w:val="24"/>
-          <w:lang w:val="en-US" w:eastAsia="es-MX"/>
-        </w:rPr>
-        <w:br/>
-      </w:r>
-      <w:r>
-        <w:rPr>
-          <w:rFonts w:ascii="Times New Roman" w:eastAsia="Times New Roman" w:hAnsi="Times New Roman" w:cs="Times New Roman"/>
-          <w:sz w:val="24"/>
-          <w:szCs w:val="24"/>
-        </w:rPr>
-        <w:object w:dxaOrig="1440" w:dyaOrig="1440">
-          <v:shape id="_x0000_i1076" type="#_x0000_t75" style="width:18.15pt;height:18.15pt" o:ole="">
-            <v:imagedata r:id="rId4" o:title=""/>
-          </v:shape>
-          <w:control r:id="rId55" w:name="Objeto 51" w:shapeid="_x0000_i1076"/>
-        </w:object>
-      </w:r>
-      <w:r>
-        <w:rPr>
-          <w:rFonts w:ascii="Times New Roman" w:eastAsia="Times New Roman" w:hAnsi="Times New Roman" w:cs="Times New Roman"/>
-          <w:sz w:val="24"/>
-          <w:szCs w:val="24"/>
-          <w:lang w:val="en-US" w:eastAsia="es-MX"/>
-        </w:rPr>
-        <w:t>g) 4G</w:t>
-      </w:r>
+          <w:color w:val="FF0000"/>
+          <w:sz w:val="24"/>
+          <w:szCs w:val="24"/>
+          <w:lang w:val="en-US" w:eastAsia="es-MX"/>
+        </w:rPr>
+        <w:t xml:space="preserve">Cambia de color </w:t>
+      </w:r>
+      <w:proofErr w:type="spellStart"/>
+      <w:r>
+        <w:rPr>
+          <w:rFonts w:ascii="Times New Roman" w:eastAsia="Times New Roman" w:hAnsi="Times New Roman" w:cs="Times New Roman"/>
+          <w:color w:val="FF0000"/>
+          <w:sz w:val="24"/>
+          <w:szCs w:val="24"/>
+          <w:lang w:val="en-US" w:eastAsia="es-MX"/>
+        </w:rPr>
+        <w:t>est</w:t>
+      </w:r>
+      <w:bookmarkStart w:id="0" w:name="_GoBack"/>
+      <w:bookmarkEnd w:id="0"/>
+      <w:r>
+        <w:rPr>
+          <w:rFonts w:ascii="Times New Roman" w:eastAsia="Times New Roman" w:hAnsi="Times New Roman" w:cs="Times New Roman"/>
+          <w:color w:val="FF0000"/>
+          <w:sz w:val="24"/>
+          <w:szCs w:val="24"/>
+          <w:lang w:val="en-US" w:eastAsia="es-MX"/>
+        </w:rPr>
+        <w:t>a</w:t>
+      </w:r>
+      <w:proofErr w:type="spellEnd"/>
+      <w:r>
+        <w:rPr>
+          <w:rFonts w:ascii="Times New Roman" w:eastAsia="Times New Roman" w:hAnsi="Times New Roman" w:cs="Times New Roman"/>
+          <w:color w:val="FF0000"/>
+          <w:sz w:val="24"/>
+          <w:szCs w:val="24"/>
+          <w:lang w:val="en-US" w:eastAsia="es-MX"/>
+        </w:rPr>
+        <w:t xml:space="preserve"> </w:t>
+      </w:r>
+      <w:proofErr w:type="spellStart"/>
+      <w:r>
+        <w:rPr>
+          <w:rFonts w:ascii="Times New Roman" w:eastAsia="Times New Roman" w:hAnsi="Times New Roman" w:cs="Times New Roman"/>
+          <w:color w:val="FF0000"/>
+          <w:sz w:val="24"/>
+          <w:szCs w:val="24"/>
+          <w:lang w:val="en-US" w:eastAsia="es-MX"/>
+        </w:rPr>
+        <w:t>pregunta</w:t>
+      </w:r>
+      <w:proofErr w:type="spellEnd"/>
     </w:p>
     <w:sectPr>
       <w:pgSz w:w="12240" w:h="15840"/>

</xml_diff>